<commit_message>
LLamando desde el directorio
Agregar permisos para llamar
</commit_message>
<xml_diff>
--- a/screenshots.docx
+++ b/screenshots.docx
@@ -73,7 +73,7 @@
         <w:jc w:val="center"/>
       </w:pPr>
       <w:r>
-        <w:t>Proyecto final Entrega #1</w:t>
+        <w:t>Proyecto final Entrega #2</w:t>
       </w:r>
       <w:r>
         <w:t xml:space="preserve"> Electiva Profesional III</w:t>
@@ -496,10 +496,10 @@
           <w:lang w:val="es-CO" w:eastAsia="es-CO"/>
         </w:rPr>
         <w:drawing>
-          <wp:inline distT="0" distB="0" distL="0" distR="0" wp14:anchorId="6F0537F8" wp14:editId="346056DD">
-            <wp:extent cx="1609344" cy="2465222"/>
-            <wp:effectExtent l="0" t="0" r="0" b="0"/>
-            <wp:docPr id="1" name="Imagen 1"/>
+          <wp:inline distT="0" distB="0" distL="0" distR="0">
+            <wp:extent cx="2406650" cy="3609975"/>
+            <wp:effectExtent l="0" t="0" r="0" b="9525"/>
+            <wp:docPr id="30" name="Imagen 30" descr="C:\Users\Jhon Jaime\Documents\Semestre 7\dispostivos moviles\imagenes\IMG-20160504-WA0005 (1).jpg"/>
             <wp:cNvGraphicFramePr>
               <a:graphicFrameLocks xmlns:a="http://schemas.openxmlformats.org/drawingml/2006/main" noChangeAspect="1"/>
             </wp:cNvGraphicFramePr>
@@ -507,30 +507,36 @@
               <a:graphicData uri="http://schemas.openxmlformats.org/drawingml/2006/picture">
                 <pic:pic xmlns:pic="http://schemas.openxmlformats.org/drawingml/2006/picture">
                   <pic:nvPicPr>
-                    <pic:cNvPr id="0" name=""/>
-                    <pic:cNvPicPr/>
+                    <pic:cNvPr id="0" name="Picture 6" descr="C:\Users\Jhon Jaime\Documents\Semestre 7\dispostivos moviles\imagenes\IMG-20160504-WA0005 (1).jpg"/>
+                    <pic:cNvPicPr>
+                      <a:picLocks noChangeAspect="1" noChangeArrowheads="1"/>
+                    </pic:cNvPicPr>
                   </pic:nvPicPr>
-                  <pic:blipFill rotWithShape="1">
-                    <a:blip r:embed="rId7"/>
-                    <a:srcRect l="34830" t="16241" r="36472" b="5568"/>
-                    <a:stretch/>
+                  <pic:blipFill>
+                    <a:blip r:embed="rId7">
+                      <a:extLst>
+                        <a:ext uri="{28A0092B-C50C-407E-A947-70E740481C1C}">
+                          <a14:useLocalDpi xmlns:a14="http://schemas.microsoft.com/office/drawing/2010/main" val="0"/>
+                        </a:ext>
+                      </a:extLst>
+                    </a:blip>
+                    <a:srcRect/>
+                    <a:stretch>
+                      <a:fillRect/>
+                    </a:stretch>
                   </pic:blipFill>
                   <pic:spPr bwMode="auto">
                     <a:xfrm>
                       <a:off x="0" y="0"/>
-                      <a:ext cx="1610602" cy="2467149"/>
+                      <a:ext cx="2406650" cy="3609975"/>
                     </a:xfrm>
                     <a:prstGeom prst="rect">
                       <a:avLst/>
                     </a:prstGeom>
+                    <a:noFill/>
                     <a:ln>
                       <a:noFill/>
                     </a:ln>
-                    <a:extLst>
-                      <a:ext uri="{53640926-AAD7-44D8-BBD7-CCE9431645EC}">
-                        <a14:shadowObscured xmlns:a14="http://schemas.microsoft.com/office/drawing/2010/main"/>
-                      </a:ext>
-                    </a:extLst>
                   </pic:spPr>
                 </pic:pic>
               </a:graphicData>
@@ -579,10 +585,10 @@
           <w:lang w:val="es-CO" w:eastAsia="es-CO"/>
         </w:rPr>
         <w:drawing>
-          <wp:inline distT="0" distB="0" distL="0" distR="0" wp14:anchorId="56E85F12" wp14:editId="661B33B8">
-            <wp:extent cx="3072384" cy="1616659"/>
-            <wp:effectExtent l="0" t="0" r="0" b="3175"/>
-            <wp:docPr id="3" name="Imagen 3"/>
+          <wp:inline distT="0" distB="0" distL="0" distR="0">
+            <wp:extent cx="3257550" cy="2171700"/>
+            <wp:effectExtent l="0" t="0" r="0" b="0"/>
+            <wp:docPr id="31" name="Imagen 31" descr="C:\Users\Jhon Jaime\Documents\Semestre 7\dispostivos moviles\imagenes\IMG-20160504-WA0000.jpg"/>
             <wp:cNvGraphicFramePr>
               <a:graphicFrameLocks xmlns:a="http://schemas.openxmlformats.org/drawingml/2006/main" noChangeAspect="1"/>
             </wp:cNvGraphicFramePr>
@@ -590,30 +596,36 @@
               <a:graphicData uri="http://schemas.openxmlformats.org/drawingml/2006/picture">
                 <pic:pic xmlns:pic="http://schemas.openxmlformats.org/drawingml/2006/picture">
                   <pic:nvPicPr>
-                    <pic:cNvPr id="0" name=""/>
-                    <pic:cNvPicPr/>
+                    <pic:cNvPr id="0" name="Picture 7" descr="C:\Users\Jhon Jaime\Documents\Semestre 7\dispostivos moviles\imagenes\IMG-20160504-WA0000.jpg"/>
+                    <pic:cNvPicPr>
+                      <a:picLocks noChangeAspect="1" noChangeArrowheads="1"/>
+                    </pic:cNvPicPr>
                   </pic:nvPicPr>
-                  <pic:blipFill rotWithShape="1">
-                    <a:blip r:embed="rId8"/>
-                    <a:srcRect l="11349" t="27146" r="33863" b="21578"/>
-                    <a:stretch/>
+                  <pic:blipFill>
+                    <a:blip r:embed="rId8">
+                      <a:extLst>
+                        <a:ext uri="{28A0092B-C50C-407E-A947-70E740481C1C}">
+                          <a14:useLocalDpi xmlns:a14="http://schemas.microsoft.com/office/drawing/2010/main" val="0"/>
+                        </a:ext>
+                      </a:extLst>
+                    </a:blip>
+                    <a:srcRect/>
+                    <a:stretch>
+                      <a:fillRect/>
+                    </a:stretch>
                   </pic:blipFill>
                   <pic:spPr bwMode="auto">
                     <a:xfrm>
                       <a:off x="0" y="0"/>
-                      <a:ext cx="3074785" cy="1617922"/>
+                      <a:ext cx="3257550" cy="2171700"/>
                     </a:xfrm>
                     <a:prstGeom prst="rect">
                       <a:avLst/>
                     </a:prstGeom>
+                    <a:noFill/>
                     <a:ln>
                       <a:noFill/>
                     </a:ln>
-                    <a:extLst>
-                      <a:ext uri="{53640926-AAD7-44D8-BBD7-CCE9431645EC}">
-                        <a14:shadowObscured xmlns:a14="http://schemas.microsoft.com/office/drawing/2010/main"/>
-                      </a:ext>
-                    </a:extLst>
                   </pic:spPr>
                 </pic:pic>
               </a:graphicData>
@@ -641,6 +653,7 @@
         <w:jc w:val="both"/>
       </w:pPr>
       <w:r>
+        <w:lastRenderedPageBreak/>
         <w:t>Descripción General: en esta pantalla de inicio se  muestra una pequeña introducción al usuario en el cual</w:t>
       </w:r>
       <w:r>
@@ -759,7 +772,6 @@
         <w:rPr>
           <w:b/>
         </w:rPr>
-        <w:lastRenderedPageBreak/>
         <w:t>2</w:t>
       </w:r>
       <w:r>
@@ -805,10 +817,10 @@
           <w:lang w:val="es-CO" w:eastAsia="es-CO"/>
         </w:rPr>
         <w:drawing>
-          <wp:inline distT="0" distB="0" distL="0" distR="0" wp14:anchorId="24D00C18" wp14:editId="2041178F">
-            <wp:extent cx="1876425" cy="3609974"/>
+          <wp:inline distT="0" distB="0" distL="0" distR="0">
+            <wp:extent cx="1778000" cy="2667000"/>
             <wp:effectExtent l="0" t="0" r="0" b="0"/>
-            <wp:docPr id="15" name="Imagen 15"/>
+            <wp:docPr id="38" name="Imagen 38" descr="C:\Users\Jhon Jaime\Documents\Semestre 7\dispostivos moviles\imagenes\IMG-20160504-WA0015.jpg"/>
             <wp:cNvGraphicFramePr>
               <a:graphicFrameLocks xmlns:a="http://schemas.openxmlformats.org/drawingml/2006/main" noChangeAspect="1"/>
             </wp:cNvGraphicFramePr>
@@ -816,30 +828,36 @@
               <a:graphicData uri="http://schemas.openxmlformats.org/drawingml/2006/picture">
                 <pic:pic xmlns:pic="http://schemas.openxmlformats.org/drawingml/2006/picture">
                   <pic:nvPicPr>
-                    <pic:cNvPr id="0" name=""/>
-                    <pic:cNvPicPr/>
+                    <pic:cNvPr id="0" name="Picture 13" descr="C:\Users\Jhon Jaime\Documents\Semestre 7\dispostivos moviles\imagenes\IMG-20160504-WA0015.jpg"/>
+                    <pic:cNvPicPr>
+                      <a:picLocks noChangeAspect="1" noChangeArrowheads="1"/>
+                    </pic:cNvPicPr>
                   </pic:nvPicPr>
-                  <pic:blipFill rotWithShape="1">
-                    <a:blip r:embed="rId10"/>
-                    <a:srcRect l="38728" t="20301" r="39890" b="6529"/>
-                    <a:stretch/>
+                  <pic:blipFill>
+                    <a:blip r:embed="rId10">
+                      <a:extLst>
+                        <a:ext uri="{28A0092B-C50C-407E-A947-70E740481C1C}">
+                          <a14:useLocalDpi xmlns:a14="http://schemas.microsoft.com/office/drawing/2010/main" val="0"/>
+                        </a:ext>
+                      </a:extLst>
+                    </a:blip>
+                    <a:srcRect/>
+                    <a:stretch>
+                      <a:fillRect/>
+                    </a:stretch>
                   </pic:blipFill>
                   <pic:spPr bwMode="auto">
                     <a:xfrm>
                       <a:off x="0" y="0"/>
-                      <a:ext cx="1877937" cy="3612883"/>
+                      <a:ext cx="1778000" cy="2667000"/>
                     </a:xfrm>
                     <a:prstGeom prst="rect">
                       <a:avLst/>
                     </a:prstGeom>
+                    <a:noFill/>
                     <a:ln>
                       <a:noFill/>
                     </a:ln>
-                    <a:extLst>
-                      <a:ext uri="{53640926-AAD7-44D8-BBD7-CCE9431645EC}">
-                        <a14:shadowObscured xmlns:a14="http://schemas.microsoft.com/office/drawing/2010/main"/>
-                      </a:ext>
-                    </a:extLst>
                   </pic:spPr>
                 </pic:pic>
               </a:graphicData>
@@ -855,14 +873,15 @@
       </w:r>
       <w:r>
         <w:rPr>
+          <w:b/>
           <w:noProof/>
           <w:lang w:val="es-CO" w:eastAsia="es-CO"/>
         </w:rPr>
         <w:drawing>
-          <wp:inline distT="0" distB="0" distL="0" distR="0" wp14:anchorId="09C25B79" wp14:editId="003BEFD3">
-            <wp:extent cx="1914228" cy="3648075"/>
+          <wp:inline distT="0" distB="0" distL="0" distR="0">
+            <wp:extent cx="1781175" cy="2671763"/>
             <wp:effectExtent l="0" t="0" r="0" b="0"/>
-            <wp:docPr id="6" name="Imagen 6"/>
+            <wp:docPr id="39" name="Imagen 39" descr="C:\Users\Jhon Jaime\Documents\Semestre 7\dispostivos moviles\imagenes\IMG-20160504-WA0014.jpg"/>
             <wp:cNvGraphicFramePr>
               <a:graphicFrameLocks xmlns:a="http://schemas.openxmlformats.org/drawingml/2006/main" noChangeAspect="1"/>
             </wp:cNvGraphicFramePr>
@@ -870,30 +889,36 @@
               <a:graphicData uri="http://schemas.openxmlformats.org/drawingml/2006/picture">
                 <pic:pic xmlns:pic="http://schemas.openxmlformats.org/drawingml/2006/picture">
                   <pic:nvPicPr>
-                    <pic:cNvPr id="0" name=""/>
-                    <pic:cNvPicPr/>
+                    <pic:cNvPr id="0" name="Picture 14" descr="C:\Users\Jhon Jaime\Documents\Semestre 7\dispostivos moviles\imagenes\IMG-20160504-WA0014.jpg"/>
+                    <pic:cNvPicPr>
+                      <a:picLocks noChangeAspect="1" noChangeArrowheads="1"/>
+                    </pic:cNvPicPr>
                   </pic:nvPicPr>
-                  <pic:blipFill rotWithShape="1">
-                    <a:blip r:embed="rId11"/>
-                    <a:srcRect l="38147" t="14061" r="39530" b="10271"/>
-                    <a:stretch/>
+                  <pic:blipFill>
+                    <a:blip r:embed="rId11">
+                      <a:extLst>
+                        <a:ext uri="{28A0092B-C50C-407E-A947-70E740481C1C}">
+                          <a14:useLocalDpi xmlns:a14="http://schemas.microsoft.com/office/drawing/2010/main" val="0"/>
+                        </a:ext>
+                      </a:extLst>
+                    </a:blip>
+                    <a:srcRect/>
+                    <a:stretch>
+                      <a:fillRect/>
+                    </a:stretch>
                   </pic:blipFill>
                   <pic:spPr bwMode="auto">
                     <a:xfrm>
                       <a:off x="0" y="0"/>
-                      <a:ext cx="1921973" cy="3662835"/>
+                      <a:ext cx="1781175" cy="2671763"/>
                     </a:xfrm>
                     <a:prstGeom prst="rect">
                       <a:avLst/>
                     </a:prstGeom>
+                    <a:noFill/>
                     <a:ln>
                       <a:noFill/>
                     </a:ln>
-                    <a:extLst>
-                      <a:ext uri="{53640926-AAD7-44D8-BBD7-CCE9431645EC}">
-                        <a14:shadowObscured xmlns:a14="http://schemas.microsoft.com/office/drawing/2010/main"/>
-                      </a:ext>
-                    </a:extLst>
                   </pic:spPr>
                 </pic:pic>
               </a:graphicData>
@@ -1015,6 +1040,7 @@
         <w:rPr>
           <w:b/>
         </w:rPr>
+        <w:lastRenderedPageBreak/>
         <w:pict>
           <v:shapetype id="_x0000_t75" coordsize="21600,21600" o:spt="75" o:preferrelative="t" path="m@4@5l@4@11@9@11@9@5xe" filled="f" stroked="f">
             <v:stroke joinstyle="miter"/>
@@ -1134,7 +1160,6 @@
           <w:sz w:val="22"/>
           <w:szCs w:val="22"/>
         </w:rPr>
-        <w:lastRenderedPageBreak/>
         <w:pict>
           <v:shape id="_x0000_i1027" type="#_x0000_t75" style="width:98.25pt;height:18.75pt">
             <v:imagedata r:id="rId14" o:title="dsdf"/>
@@ -1288,10 +1313,10 @@
           <w:lang w:val="es-CO" w:eastAsia="es-CO"/>
         </w:rPr>
         <w:drawing>
-          <wp:inline distT="0" distB="0" distL="0" distR="0" wp14:anchorId="6930E2CC" wp14:editId="13799E74">
-            <wp:extent cx="3295650" cy="1733398"/>
-            <wp:effectExtent l="0" t="0" r="0" b="635"/>
-            <wp:docPr id="5" name="Imagen 5" descr="C:\Users\Carlos\Desktop\orianea.jpg"/>
+          <wp:inline distT="0" distB="0" distL="0" distR="0">
+            <wp:extent cx="2733675" cy="1822450"/>
+            <wp:effectExtent l="0" t="0" r="9525" b="6350"/>
+            <wp:docPr id="40" name="Imagen 40" descr="C:\Users\Jhon Jaime\Documents\Semestre 7\dispostivos moviles\imagenes\IMG-20160504-WA0010.jpg"/>
             <wp:cNvGraphicFramePr>
               <a:graphicFrameLocks xmlns:a="http://schemas.openxmlformats.org/drawingml/2006/main" noChangeAspect="1"/>
             </wp:cNvGraphicFramePr>
@@ -1299,7 +1324,7 @@
               <a:graphicData uri="http://schemas.openxmlformats.org/drawingml/2006/picture">
                 <pic:pic xmlns:pic="http://schemas.openxmlformats.org/drawingml/2006/picture">
                   <pic:nvPicPr>
-                    <pic:cNvPr id="0" name="Picture 52" descr="C:\Users\Carlos\Desktop\orianea.jpg"/>
+                    <pic:cNvPr id="0" name="Picture 15" descr="C:\Users\Jhon Jaime\Documents\Semestre 7\dispostivos moviles\imagenes\IMG-20160504-WA0010.jpg"/>
                     <pic:cNvPicPr>
                       <a:picLocks noChangeAspect="1" noChangeArrowheads="1"/>
                     </pic:cNvPicPr>
@@ -1320,7 +1345,7 @@
                   <pic:spPr bwMode="auto">
                     <a:xfrm>
                       <a:off x="0" y="0"/>
-                      <a:ext cx="3295650" cy="1733398"/>
+                      <a:ext cx="2733675" cy="1822450"/>
                     </a:xfrm>
                     <a:prstGeom prst="rect">
                       <a:avLst/>
@@ -1422,7 +1447,11 @@
         <w:t xml:space="preserve"> </w:t>
       </w:r>
       <w:r>
-        <w:t>con el objetivo de lograr una buena experiencia al momento de necesitar realizar una llamada para una consulta ya sea a nivel administrativo, para una cita o consulta en bienestar, para la facultad a la que pertenece, etc. A continuación se describirá el diseño de la actividad Directorio de una forma más detallada con ayuda de la figura que se ve a continuación (figura 6).</w:t>
+        <w:t xml:space="preserve">con el objetivo de lograr una buena experiencia al momento de necesitar realizar una llamada para una consulta ya sea a nivel administrativo, para una cita o consulta en bienestar, para la facultad a la que pertenece, </w:t>
+      </w:r>
+      <w:r>
+        <w:lastRenderedPageBreak/>
+        <w:t>etc. A continuación se describirá el diseño de la actividad Directorio de una forma más detallada con ayuda de la figura que se ve a continuación (figura 6).</w:t>
       </w:r>
     </w:p>
     <w:p>
@@ -1450,12 +1479,11 @@
           <w:noProof/>
           <w:lang w:val="es-CO" w:eastAsia="es-CO"/>
         </w:rPr>
-        <w:lastRenderedPageBreak/>
         <w:drawing>
-          <wp:inline distT="0" distB="0" distL="0" distR="0" wp14:anchorId="3656144D" wp14:editId="1C0983D0">
-            <wp:extent cx="1671180" cy="3162300"/>
-            <wp:effectExtent l="0" t="0" r="5715" b="0"/>
-            <wp:docPr id="16" name="Imagen 16"/>
+          <wp:inline distT="0" distB="0" distL="0" distR="0">
+            <wp:extent cx="2044700" cy="3067050"/>
+            <wp:effectExtent l="0" t="0" r="0" b="0"/>
+            <wp:docPr id="33" name="Imagen 33" descr="C:\Users\Jhon Jaime\Documents\Semestre 7\dispostivos moviles\imagenes\IMG-20160504-WA0004.jpg"/>
             <wp:cNvGraphicFramePr>
               <a:graphicFrameLocks xmlns:a="http://schemas.openxmlformats.org/drawingml/2006/main" noChangeAspect="1"/>
             </wp:cNvGraphicFramePr>
@@ -1463,23 +1491,36 @@
               <a:graphicData uri="http://schemas.openxmlformats.org/drawingml/2006/picture">
                 <pic:pic xmlns:pic="http://schemas.openxmlformats.org/drawingml/2006/picture">
                   <pic:nvPicPr>
-                    <pic:cNvPr id="1" name=""/>
-                    <pic:cNvPicPr/>
+                    <pic:cNvPr id="0" name="Picture 9" descr="C:\Users\Jhon Jaime\Documents\Semestre 7\dispostivos moviles\imagenes\IMG-20160504-WA0004.jpg"/>
+                    <pic:cNvPicPr>
+                      <a:picLocks noChangeAspect="1" noChangeArrowheads="1"/>
+                    </pic:cNvPicPr>
                   </pic:nvPicPr>
                   <pic:blipFill>
-                    <a:blip r:embed="rId18"/>
+                    <a:blip r:embed="rId18">
+                      <a:extLst>
+                        <a:ext uri="{28A0092B-C50C-407E-A947-70E740481C1C}">
+                          <a14:useLocalDpi xmlns:a14="http://schemas.microsoft.com/office/drawing/2010/main" val="0"/>
+                        </a:ext>
+                      </a:extLst>
+                    </a:blip>
+                    <a:srcRect/>
                     <a:stretch>
                       <a:fillRect/>
                     </a:stretch>
                   </pic:blipFill>
-                  <pic:spPr>
+                  <pic:spPr bwMode="auto">
                     <a:xfrm>
                       <a:off x="0" y="0"/>
-                      <a:ext cx="1679847" cy="3178699"/>
+                      <a:ext cx="2044700" cy="3067050"/>
                     </a:xfrm>
                     <a:prstGeom prst="rect">
                       <a:avLst/>
                     </a:prstGeom>
+                    <a:noFill/>
+                    <a:ln>
+                      <a:noFill/>
+                    </a:ln>
                   </pic:spPr>
                 </pic:pic>
               </a:graphicData>
@@ -1687,10 +1728,10 @@
           <w:lang w:val="es-CO" w:eastAsia="es-CO"/>
         </w:rPr>
         <w:drawing>
-          <wp:inline distT="0" distB="0" distL="0" distR="0">
-            <wp:extent cx="2340864" cy="228600"/>
-            <wp:effectExtent l="0" t="0" r="2540" b="0"/>
-            <wp:docPr id="9" name="Imagen 9" descr="C:\Users\Carlos\Desktop\bsucar.jpg"/>
+          <wp:inline distT="0" distB="0" distL="0" distR="0" wp14:anchorId="7ACABB31" wp14:editId="4E7C3BEA">
+            <wp:extent cx="1885950" cy="286348"/>
+            <wp:effectExtent l="0" t="0" r="0" b="0"/>
+            <wp:docPr id="1" name="Imagen 1" descr="C:\Users\Jhon Jaime\Documents\Semestre 7\dispostivos moviles\imagenes\IMG-20160504-WA0004.jpg"/>
             <wp:cNvGraphicFramePr>
               <a:graphicFrameLocks xmlns:a="http://schemas.openxmlformats.org/drawingml/2006/main" noChangeAspect="1"/>
             </wp:cNvGraphicFramePr>
@@ -1698,13 +1739,182 @@
               <a:graphicData uri="http://schemas.openxmlformats.org/drawingml/2006/picture">
                 <pic:pic xmlns:pic="http://schemas.openxmlformats.org/drawingml/2006/picture">
                   <pic:nvPicPr>
-                    <pic:cNvPr id="0" name="Picture 26" descr="C:\Users\Carlos\Desktop\bsucar.jpg"/>
+                    <pic:cNvPr id="0" name="Picture 9" descr="C:\Users\Jhon Jaime\Documents\Semestre 7\dispostivos moviles\imagenes\IMG-20160504-WA0004.jpg"/>
+                    <pic:cNvPicPr>
+                      <a:picLocks noChangeAspect="1" noChangeArrowheads="1"/>
+                    </pic:cNvPicPr>
+                  </pic:nvPicPr>
+                  <pic:blipFill rotWithShape="1">
+                    <a:blip r:embed="rId18">
+                      <a:extLst>
+                        <a:ext uri="{28A0092B-C50C-407E-A947-70E740481C1C}">
+                          <a14:useLocalDpi xmlns:a14="http://schemas.microsoft.com/office/drawing/2010/main" val="0"/>
+                        </a:ext>
+                      </a:extLst>
+                    </a:blip>
+                    <a:srcRect l="6522" t="25776" r="4503" b="65218"/>
+                    <a:stretch/>
+                  </pic:blipFill>
+                  <pic:spPr bwMode="auto">
+                    <a:xfrm>
+                      <a:off x="0" y="0"/>
+                      <a:ext cx="1885950" cy="286348"/>
+                    </a:xfrm>
+                    <a:prstGeom prst="rect">
+                      <a:avLst/>
+                    </a:prstGeom>
+                    <a:noFill/>
+                    <a:ln>
+                      <a:noFill/>
+                    </a:ln>
+                    <a:extLst>
+                      <a:ext uri="{53640926-AAD7-44D8-BBD7-CCE9431645EC}">
+                        <a14:shadowObscured xmlns:a14="http://schemas.microsoft.com/office/drawing/2010/main"/>
+                      </a:ext>
+                    </a:extLst>
+                  </pic:spPr>
+                </pic:pic>
+              </a:graphicData>
+            </a:graphic>
+          </wp:inline>
+        </w:drawing>
+      </w:r>
+    </w:p>
+    <w:p>
+      <w:pPr>
+        <w:spacing w:line="240" w:lineRule="auto"/>
+        <w:ind w:left="360"/>
+      </w:pPr>
+      <w:r>
+        <w:lastRenderedPageBreak/>
+        <w:t xml:space="preserve">Este componente (barra de búsqueda) permite filtrar los contactos o números telefónicos por medio de </w:t>
+      </w:r>
+      <w:r>
+        <w:t xml:space="preserve">la </w:t>
+      </w:r>
+      <w:r>
+        <w:t>dependencia</w:t>
+      </w:r>
+      <w:r>
+        <w:t xml:space="preserve"> (figura 7)</w:t>
+      </w:r>
+      <w:r>
+        <w:t xml:space="preserve"> permitiendo así reducir el número de contactos visibles en el directorio para una mejor experiencia para el usuario realizando así una búsqueda más rápida y efectiva</w:t>
+      </w:r>
+    </w:p>
+    <w:p>
+      <w:pPr>
+        <w:spacing w:line="240" w:lineRule="auto"/>
+        <w:ind w:left="360"/>
+      </w:pPr>
+      <w:r>
+        <w:rPr>
+          <w:noProof/>
+          <w:lang w:val="es-CO" w:eastAsia="es-CO"/>
+        </w:rPr>
+        <w:drawing>
+          <wp:inline distT="0" distB="0" distL="0" distR="0" wp14:anchorId="5D80792B" wp14:editId="24B5402A">
+            <wp:extent cx="2044700" cy="200025"/>
+            <wp:effectExtent l="0" t="0" r="0" b="9525"/>
+            <wp:docPr id="3" name="Imagen 3" descr="C:\Users\Jhon Jaime\Documents\Semestre 7\dispostivos moviles\imagenes\IMG-20160504-WA0004.jpg"/>
+            <wp:cNvGraphicFramePr>
+              <a:graphicFrameLocks xmlns:a="http://schemas.openxmlformats.org/drawingml/2006/main" noChangeAspect="1"/>
+            </wp:cNvGraphicFramePr>
+            <a:graphic xmlns:a="http://schemas.openxmlformats.org/drawingml/2006/main">
+              <a:graphicData uri="http://schemas.openxmlformats.org/drawingml/2006/picture">
+                <pic:pic xmlns:pic="http://schemas.openxmlformats.org/drawingml/2006/picture">
+                  <pic:nvPicPr>
+                    <pic:cNvPr id="0" name="Picture 9" descr="C:\Users\Jhon Jaime\Documents\Semestre 7\dispostivos moviles\imagenes\IMG-20160504-WA0004.jpg"/>
+                    <pic:cNvPicPr>
+                      <a:picLocks noChangeAspect="1" noChangeArrowheads="1"/>
+                    </pic:cNvPicPr>
+                  </pic:nvPicPr>
+                  <pic:blipFill rotWithShape="1">
+                    <a:blip r:embed="rId18">
+                      <a:extLst>
+                        <a:ext uri="{28A0092B-C50C-407E-A947-70E740481C1C}">
+                          <a14:useLocalDpi xmlns:a14="http://schemas.microsoft.com/office/drawing/2010/main" val="0"/>
+                        </a:ext>
+                      </a:extLst>
+                    </a:blip>
+                    <a:srcRect t="42547" b="50931"/>
+                    <a:stretch/>
+                  </pic:blipFill>
+                  <pic:spPr bwMode="auto">
+                    <a:xfrm>
+                      <a:off x="0" y="0"/>
+                      <a:ext cx="2044700" cy="200025"/>
+                    </a:xfrm>
+                    <a:prstGeom prst="rect">
+                      <a:avLst/>
+                    </a:prstGeom>
+                    <a:noFill/>
+                    <a:ln>
+                      <a:noFill/>
+                    </a:ln>
+                    <a:extLst>
+                      <a:ext uri="{53640926-AAD7-44D8-BBD7-CCE9431645EC}">
+                        <a14:shadowObscured xmlns:a14="http://schemas.microsoft.com/office/drawing/2010/main"/>
+                      </a:ext>
+                    </a:extLst>
+                  </pic:spPr>
+                </pic:pic>
+              </a:graphicData>
+            </a:graphic>
+          </wp:inline>
+        </w:drawing>
+      </w:r>
+      <w:r>
+        <w:t>:</w:t>
+      </w:r>
+      <w:r>
+        <w:t>. Adicionalmente al seleccionar una extensión o teléfono inmediatamente se realizara la llamada.</w:t>
+      </w:r>
+    </w:p>
+    <w:p>
+      <w:pPr>
+        <w:spacing w:line="240" w:lineRule="auto"/>
+        <w:ind w:left="360"/>
+      </w:pPr>
+    </w:p>
+    <w:p>
+      <w:pPr>
+        <w:spacing w:line="240" w:lineRule="auto"/>
+        <w:ind w:left="360"/>
+      </w:pPr>
+      <w:bookmarkStart w:id="0" w:name="_GoBack"/>
+      <w:bookmarkEnd w:id="0"/>
+    </w:p>
+    <w:p>
+      <w:pPr>
+        <w:spacing w:line="240" w:lineRule="auto"/>
+        <w:ind w:left="360"/>
+        <w:jc w:val="center"/>
+      </w:pPr>
+      <w:r>
+        <w:rPr>
+          <w:noProof/>
+          <w:lang w:val="es-CO" w:eastAsia="es-CO"/>
+        </w:rPr>
+        <w:drawing>
+          <wp:inline distT="0" distB="0" distL="0" distR="0">
+            <wp:extent cx="1304925" cy="1957388"/>
+            <wp:effectExtent l="0" t="0" r="0" b="5080"/>
+            <wp:docPr id="48" name="Imagen 48" descr="C:\Users\Jhon Jaime\Documents\Semestre 7\dispostivos moviles\imagenes\IMG-20160504-WA0011.jpg"/>
+            <wp:cNvGraphicFramePr>
+              <a:graphicFrameLocks xmlns:a="http://schemas.openxmlformats.org/drawingml/2006/main" noChangeAspect="1"/>
+            </wp:cNvGraphicFramePr>
+            <a:graphic xmlns:a="http://schemas.openxmlformats.org/drawingml/2006/main">
+              <a:graphicData uri="http://schemas.openxmlformats.org/drawingml/2006/picture">
+                <pic:pic xmlns:pic="http://schemas.openxmlformats.org/drawingml/2006/picture">
+                  <pic:nvPicPr>
+                    <pic:cNvPr id="0" name="Picture 20" descr="C:\Users\Jhon Jaime\Documents\Semestre 7\dispostivos moviles\imagenes\IMG-20160504-WA0011.jpg"/>
                     <pic:cNvPicPr>
                       <a:picLocks noChangeAspect="1" noChangeArrowheads="1"/>
                     </pic:cNvPicPr>
                   </pic:nvPicPr>
                   <pic:blipFill>
-                    <a:blip r:embed="rId21">
+                    <a:blip r:embed="rId21" cstate="print">
                       <a:extLst>
                         <a:ext uri="{28A0092B-C50C-407E-A947-70E740481C1C}">
                           <a14:useLocalDpi xmlns:a14="http://schemas.microsoft.com/office/drawing/2010/main" val="0"/>
@@ -1719,7 +1929,7 @@
                   <pic:spPr bwMode="auto">
                     <a:xfrm>
                       <a:off x="0" y="0"/>
-                      <a:ext cx="2347826" cy="229280"/>
+                      <a:ext cx="1308471" cy="1962708"/>
                     </a:xfrm>
                     <a:prstGeom prst="rect">
                       <a:avLst/>
@@ -1735,69 +1945,16 @@
           </wp:inline>
         </w:drawing>
       </w:r>
-    </w:p>
-    <w:p>
-      <w:pPr>
-        <w:spacing w:line="240" w:lineRule="auto"/>
-        <w:ind w:left="360"/>
-      </w:pPr>
-      <w:r>
-        <w:t xml:space="preserve">Este componente (barra de búsqueda) permite filtrar los contactos o números telefónicos por medio de </w:t>
-      </w:r>
-      <w:r>
-        <w:t xml:space="preserve">la </w:t>
-      </w:r>
-      <w:r>
-        <w:t>dependencia</w:t>
-      </w:r>
-      <w:r>
-        <w:t xml:space="preserve"> (figura 7)</w:t>
-      </w:r>
-      <w:r>
-        <w:t xml:space="preserve"> permitiendo así reducir el número de contactos visibles en el directorio para una mejor experiencia para el usuario realizando así una búsqueda más rápida y efectiva</w:t>
-      </w:r>
-      <w:r>
-        <w:t>. Adicionalmente al seleccionar una extensión o teléfono inmediatamente se realizara la llamada</w:t>
-      </w:r>
-      <w:r>
-        <w:t>.</w:t>
-      </w:r>
-    </w:p>
-    <w:p>
-      <w:pPr>
-        <w:spacing w:line="240" w:lineRule="auto"/>
-        <w:ind w:left="360"/>
-      </w:pPr>
-    </w:p>
-    <w:p>
-      <w:pPr>
-        <w:spacing w:line="240" w:lineRule="auto"/>
-        <w:ind w:left="360"/>
-      </w:pPr>
-    </w:p>
-    <w:p>
-      <w:pPr>
-        <w:spacing w:line="240" w:lineRule="auto"/>
-        <w:ind w:left="360"/>
-      </w:pPr>
       <w:r>
         <w:rPr>
           <w:noProof/>
           <w:lang w:val="es-CO" w:eastAsia="es-CO"/>
         </w:rPr>
         <w:drawing>
-          <wp:anchor distT="0" distB="0" distL="114300" distR="114300" simplePos="0" relativeHeight="251658240" behindDoc="0" locked="0" layoutInCell="1" allowOverlap="1" wp14:anchorId="22CD76AE" wp14:editId="3F4EC7C1">
-            <wp:simplePos x="0" y="0"/>
-            <wp:positionH relativeFrom="column">
-              <wp:posOffset>2205990</wp:posOffset>
-            </wp:positionH>
-            <wp:positionV relativeFrom="paragraph">
-              <wp:posOffset>1195705</wp:posOffset>
-            </wp:positionV>
-            <wp:extent cx="3408680" cy="1793240"/>
-            <wp:effectExtent l="0" t="0" r="1270" b="0"/>
-            <wp:wrapNone/>
-            <wp:docPr id="29" name="Imagen 29"/>
+          <wp:inline distT="0" distB="0" distL="0" distR="0" wp14:anchorId="31C95F5E" wp14:editId="155C5971">
+            <wp:extent cx="1852613" cy="1235075"/>
+            <wp:effectExtent l="0" t="0" r="0" b="3175"/>
+            <wp:docPr id="36" name="Imagen 36" descr="C:\Users\Jhon Jaime\Documents\Semestre 7\dispostivos moviles\imagenes\IMG-20160504-WA0006.jpg"/>
             <wp:cNvGraphicFramePr>
               <a:graphicFrameLocks xmlns:a="http://schemas.openxmlformats.org/drawingml/2006/main" noChangeAspect="1"/>
             </wp:cNvGraphicFramePr>
@@ -1805,46 +1962,75 @@
               <a:graphicData uri="http://schemas.openxmlformats.org/drawingml/2006/picture">
                 <pic:pic xmlns:pic="http://schemas.openxmlformats.org/drawingml/2006/picture">
                   <pic:nvPicPr>
-                    <pic:cNvPr id="1" name=""/>
-                    <pic:cNvPicPr/>
+                    <pic:cNvPr id="0" name="Picture 11" descr="C:\Users\Jhon Jaime\Documents\Semestre 7\dispostivos moviles\imagenes\IMG-20160504-WA0006.jpg"/>
+                    <pic:cNvPicPr>
+                      <a:picLocks noChangeAspect="1" noChangeArrowheads="1"/>
+                    </pic:cNvPicPr>
                   </pic:nvPicPr>
                   <pic:blipFill>
-                    <a:blip r:embed="rId22">
+                    <a:blip r:embed="rId22" cstate="print">
                       <a:extLst>
                         <a:ext uri="{28A0092B-C50C-407E-A947-70E740481C1C}">
                           <a14:useLocalDpi xmlns:a14="http://schemas.microsoft.com/office/drawing/2010/main" val="0"/>
                         </a:ext>
                       </a:extLst>
                     </a:blip>
+                    <a:srcRect/>
                     <a:stretch>
                       <a:fillRect/>
                     </a:stretch>
                   </pic:blipFill>
-                  <pic:spPr>
+                  <pic:spPr bwMode="auto">
                     <a:xfrm>
                       <a:off x="0" y="0"/>
-                      <a:ext cx="3408680" cy="1793240"/>
+                      <a:ext cx="1855387" cy="1236924"/>
                     </a:xfrm>
                     <a:prstGeom prst="rect">
                       <a:avLst/>
                     </a:prstGeom>
+                    <a:noFill/>
+                    <a:ln>
+                      <a:noFill/>
+                    </a:ln>
                   </pic:spPr>
                 </pic:pic>
               </a:graphicData>
             </a:graphic>
-          </wp:anchor>
+          </wp:inline>
         </w:drawing>
       </w:r>
+    </w:p>
+    <w:p>
+      <w:pPr>
+        <w:spacing w:line="240" w:lineRule="auto"/>
+        <w:ind w:left="360"/>
+        <w:jc w:val="center"/>
+        <w:rPr>
+          <w:b/>
+        </w:rPr>
+      </w:pPr>
+      <w:r>
+        <w:rPr>
+          <w:b/>
+        </w:rPr>
+        <w:t>Figura 7. Filtrado de contactos (Orientación horizontal y vertical)</w:t>
+      </w:r>
+    </w:p>
+    <w:p>
+      <w:pPr>
+        <w:spacing w:line="240" w:lineRule="auto"/>
+        <w:jc w:val="center"/>
+      </w:pPr>
       <w:r>
         <w:rPr>
           <w:noProof/>
           <w:lang w:val="es-CO" w:eastAsia="es-CO"/>
         </w:rPr>
         <w:drawing>
-          <wp:inline distT="0" distB="0" distL="0" distR="0" wp14:anchorId="3B24312B" wp14:editId="767F1682">
-            <wp:extent cx="1598204" cy="3019425"/>
-            <wp:effectExtent l="0" t="0" r="2540" b="0"/>
-            <wp:docPr id="25" name="Imagen 25"/>
+          <wp:inline distT="0" distB="0" distL="0" distR="0">
+            <wp:extent cx="2819400" cy="1879600"/>
+            <wp:effectExtent l="0" t="0" r="0" b="6350"/>
+            <wp:docPr id="37" name="Imagen 37" descr="C:\Users\Jhon Jaime\Documents\Semestre 7\dispostivos moviles\imagenes\IMG-20160504-WA0007.jpg"/>
             <wp:cNvGraphicFramePr>
               <a:graphicFrameLocks xmlns:a="http://schemas.openxmlformats.org/drawingml/2006/main" noChangeAspect="1"/>
             </wp:cNvGraphicFramePr>
@@ -1852,86 +2038,36 @@
               <a:graphicData uri="http://schemas.openxmlformats.org/drawingml/2006/picture">
                 <pic:pic xmlns:pic="http://schemas.openxmlformats.org/drawingml/2006/picture">
                   <pic:nvPicPr>
-                    <pic:cNvPr id="1" name=""/>
-                    <pic:cNvPicPr/>
+                    <pic:cNvPr id="0" name="Picture 12" descr="C:\Users\Jhon Jaime\Documents\Semestre 7\dispostivos moviles\imagenes\IMG-20160504-WA0007.jpg"/>
+                    <pic:cNvPicPr>
+                      <a:picLocks noChangeAspect="1" noChangeArrowheads="1"/>
+                    </pic:cNvPicPr>
                   </pic:nvPicPr>
                   <pic:blipFill>
-                    <a:blip r:embed="rId23"/>
+                    <a:blip r:embed="rId23">
+                      <a:extLst>
+                        <a:ext uri="{28A0092B-C50C-407E-A947-70E740481C1C}">
+                          <a14:useLocalDpi xmlns:a14="http://schemas.microsoft.com/office/drawing/2010/main" val="0"/>
+                        </a:ext>
+                      </a:extLst>
+                    </a:blip>
+                    <a:srcRect/>
                     <a:stretch>
                       <a:fillRect/>
                     </a:stretch>
                   </pic:blipFill>
-                  <pic:spPr>
+                  <pic:spPr bwMode="auto">
                     <a:xfrm>
                       <a:off x="0" y="0"/>
-                      <a:ext cx="1618088" cy="3056991"/>
+                      <a:ext cx="2819400" cy="1879600"/>
                     </a:xfrm>
                     <a:prstGeom prst="rect">
                       <a:avLst/>
                     </a:prstGeom>
-                  </pic:spPr>
-                </pic:pic>
-              </a:graphicData>
-            </a:graphic>
-          </wp:inline>
-        </w:drawing>
-      </w:r>
-    </w:p>
-    <w:p>
-      <w:pPr>
-        <w:spacing w:line="240" w:lineRule="auto"/>
-        <w:ind w:left="360"/>
-        <w:jc w:val="center"/>
-        <w:rPr>
-          <w:b/>
-        </w:rPr>
-      </w:pPr>
-      <w:r>
-        <w:rPr>
-          <w:b/>
-        </w:rPr>
-        <w:t>Figura 7. Filtrado de contactos (Orientación horizontal y vertical)</w:t>
-      </w:r>
-    </w:p>
-    <w:p>
-      <w:pPr>
-        <w:spacing w:line="240" w:lineRule="auto"/>
-        <w:jc w:val="center"/>
-      </w:pPr>
-      <w:r>
-        <w:rPr>
-          <w:noProof/>
-          <w:lang w:val="es-CO" w:eastAsia="es-CO"/>
-        </w:rPr>
-        <w:drawing>
-          <wp:inline distT="0" distB="0" distL="0" distR="0" wp14:anchorId="7E4EF89D" wp14:editId="7076086D">
-            <wp:extent cx="3251025" cy="1718945"/>
-            <wp:effectExtent l="0" t="0" r="6985" b="0"/>
-            <wp:docPr id="18" name="Imagen 18"/>
-            <wp:cNvGraphicFramePr>
-              <a:graphicFrameLocks xmlns:a="http://schemas.openxmlformats.org/drawingml/2006/main" noChangeAspect="1"/>
-            </wp:cNvGraphicFramePr>
-            <a:graphic xmlns:a="http://schemas.openxmlformats.org/drawingml/2006/main">
-              <a:graphicData uri="http://schemas.openxmlformats.org/drawingml/2006/picture">
-                <pic:pic xmlns:pic="http://schemas.openxmlformats.org/drawingml/2006/picture">
-                  <pic:nvPicPr>
-                    <pic:cNvPr id="1" name=""/>
-                    <pic:cNvPicPr/>
-                  </pic:nvPicPr>
-                  <pic:blipFill>
-                    <a:blip r:embed="rId24"/>
-                    <a:stretch>
-                      <a:fillRect/>
-                    </a:stretch>
-                  </pic:blipFill>
-                  <pic:spPr>
-                    <a:xfrm>
-                      <a:off x="0" y="0"/>
-                      <a:ext cx="3312380" cy="1751386"/>
-                    </a:xfrm>
-                    <a:prstGeom prst="rect">
-                      <a:avLst/>
-                    </a:prstGeom>
+                    <a:noFill/>
+                    <a:ln>
+                      <a:noFill/>
+                    </a:ln>
                   </pic:spPr>
                 </pic:pic>
               </a:graphicData>
@@ -2049,7 +2185,7 @@
                     </pic:cNvPicPr>
                   </pic:nvPicPr>
                   <pic:blipFill>
-                    <a:blip r:embed="rId25">
+                    <a:blip r:embed="rId24">
                       <a:extLst>
                         <a:ext uri="{28A0092B-C50C-407E-A947-70E740481C1C}">
                           <a14:useLocalDpi xmlns:a14="http://schemas.microsoft.com/office/drawing/2010/main" val="0"/>
@@ -2127,7 +2263,7 @@
                     </pic:cNvPicPr>
                   </pic:nvPicPr>
                   <pic:blipFill>
-                    <a:blip r:embed="rId26">
+                    <a:blip r:embed="rId25">
                       <a:extLst>
                         <a:ext uri="{28A0092B-C50C-407E-A947-70E740481C1C}">
                           <a14:useLocalDpi xmlns:a14="http://schemas.microsoft.com/office/drawing/2010/main" val="0"/>
@@ -2398,7 +2534,7 @@
                     </pic:cNvPicPr>
                   </pic:nvPicPr>
                   <pic:blipFill>
-                    <a:blip r:embed="rId27">
+                    <a:blip r:embed="rId26">
                       <a:extLst>
                         <a:ext uri="{28A0092B-C50C-407E-A947-70E740481C1C}">
                           <a14:useLocalDpi xmlns:a14="http://schemas.microsoft.com/office/drawing/2010/main" val="0"/>
@@ -2460,7 +2596,7 @@
                     </pic:cNvPicPr>
                   </pic:nvPicPr>
                   <pic:blipFill>
-                    <a:blip r:embed="rId28">
+                    <a:blip r:embed="rId27">
                       <a:extLst>
                         <a:ext uri="{28A0092B-C50C-407E-A947-70E740481C1C}">
                           <a14:useLocalDpi xmlns:a14="http://schemas.microsoft.com/office/drawing/2010/main" val="0"/>
@@ -2537,7 +2673,7 @@
                     </pic:cNvPicPr>
                   </pic:nvPicPr>
                   <pic:blipFill>
-                    <a:blip r:embed="rId29" cstate="print">
+                    <a:blip r:embed="rId28" cstate="print">
                       <a:extLst>
                         <a:ext uri="{28A0092B-C50C-407E-A947-70E740481C1C}">
                           <a14:useLocalDpi xmlns:a14="http://schemas.microsoft.com/office/drawing/2010/main" val="0"/>
@@ -2598,7 +2734,7 @@
                     </pic:cNvPicPr>
                   </pic:nvPicPr>
                   <pic:blipFill>
-                    <a:blip r:embed="rId30" cstate="print">
+                    <a:blip r:embed="rId29" cstate="print">
                       <a:extLst>
                         <a:ext uri="{28A0092B-C50C-407E-A947-70E740481C1C}">
                           <a14:useLocalDpi xmlns:a14="http://schemas.microsoft.com/office/drawing/2010/main" val="0"/>
@@ -2823,9 +2959,9 @@
         </w:rPr>
         <w:drawing>
           <wp:inline distT="0" distB="0" distL="0" distR="0">
-            <wp:extent cx="1809750" cy="3394688"/>
-            <wp:effectExtent l="0" t="0" r="0" b="0"/>
-            <wp:docPr id="20" name="Imagen 20" descr="C:\Users\Carlos\Desktop\sugerencias.jpg"/>
+            <wp:extent cx="2181225" cy="3271838"/>
+            <wp:effectExtent l="0" t="0" r="0" b="5080"/>
+            <wp:docPr id="43" name="Imagen 43" descr="C:\Users\Jhon Jaime\Documents\Semestre 7\dispostivos moviles\imagenes\IMG-20160504-WA0016.jpg"/>
             <wp:cNvGraphicFramePr>
               <a:graphicFrameLocks xmlns:a="http://schemas.openxmlformats.org/drawingml/2006/main" noChangeAspect="1"/>
             </wp:cNvGraphicFramePr>
@@ -2833,13 +2969,13 @@
               <a:graphicData uri="http://schemas.openxmlformats.org/drawingml/2006/picture">
                 <pic:pic xmlns:pic="http://schemas.openxmlformats.org/drawingml/2006/picture">
                   <pic:nvPicPr>
-                    <pic:cNvPr id="0" name="Picture 38" descr="C:\Users\Carlos\Desktop\sugerencias.jpg"/>
+                    <pic:cNvPr id="0" name="Picture 16" descr="C:\Users\Jhon Jaime\Documents\Semestre 7\dispostivos moviles\imagenes\IMG-20160504-WA0016.jpg"/>
                     <pic:cNvPicPr>
                       <a:picLocks noChangeAspect="1" noChangeArrowheads="1"/>
                     </pic:cNvPicPr>
                   </pic:nvPicPr>
                   <pic:blipFill>
-                    <a:blip r:embed="rId31">
+                    <a:blip r:embed="rId30">
                       <a:extLst>
                         <a:ext uri="{28A0092B-C50C-407E-A947-70E740481C1C}">
                           <a14:useLocalDpi xmlns:a14="http://schemas.microsoft.com/office/drawing/2010/main" val="0"/>
@@ -2854,7 +2990,7 @@
                   <pic:spPr bwMode="auto">
                     <a:xfrm>
                       <a:off x="0" y="0"/>
-                      <a:ext cx="1829834" cy="3432362"/>
+                      <a:ext cx="2181225" cy="3271838"/>
                     </a:xfrm>
                     <a:prstGeom prst="rect">
                       <a:avLst/>
@@ -2935,6 +3071,17 @@
         </w:rPr>
         <w:t>Descripcion particular:</w:t>
       </w:r>
+    </w:p>
+    <w:p>
+      <w:pPr>
+        <w:spacing w:line="240" w:lineRule="auto"/>
+        <w:jc w:val="both"/>
+        <w:rPr>
+          <w:b/>
+          <w:noProof/>
+          <w:lang w:eastAsia="es-ES"/>
+        </w:rPr>
+      </w:pPr>
     </w:p>
     <w:p>
       <w:pPr>
@@ -3059,7 +3206,7 @@
                     </pic:cNvPicPr>
                   </pic:nvPicPr>
                   <pic:blipFill>
-                    <a:blip r:embed="rId32">
+                    <a:blip r:embed="rId31">
                       <a:extLst>
                         <a:ext uri="{28A0092B-C50C-407E-A947-70E740481C1C}">
                           <a14:useLocalDpi xmlns:a14="http://schemas.microsoft.com/office/drawing/2010/main" val="0"/>
@@ -3128,7 +3275,7 @@
                     <pic:cNvPicPr/>
                   </pic:nvPicPr>
                   <pic:blipFill>
-                    <a:blip r:embed="rId33"/>
+                    <a:blip r:embed="rId32"/>
                     <a:stretch>
                       <a:fillRect/>
                     </a:stretch>
@@ -3182,6 +3329,139 @@
             <wp:extent cx="1247775" cy="209550"/>
             <wp:effectExtent l="0" t="0" r="9525" b="0"/>
             <wp:docPr id="26" name="Imagen 26"/>
+            <wp:cNvGraphicFramePr>
+              <a:graphicFrameLocks xmlns:a="http://schemas.openxmlformats.org/drawingml/2006/main" noChangeAspect="1"/>
+            </wp:cNvGraphicFramePr>
+            <a:graphic xmlns:a="http://schemas.openxmlformats.org/drawingml/2006/main">
+              <a:graphicData uri="http://schemas.openxmlformats.org/drawingml/2006/picture">
+                <pic:pic xmlns:pic="http://schemas.openxmlformats.org/drawingml/2006/picture">
+                  <pic:nvPicPr>
+                    <pic:cNvPr id="1" name=""/>
+                    <pic:cNvPicPr/>
+                  </pic:nvPicPr>
+                  <pic:blipFill>
+                    <a:blip r:embed="rId33"/>
+                    <a:stretch>
+                      <a:fillRect/>
+                    </a:stretch>
+                  </pic:blipFill>
+                  <pic:spPr>
+                    <a:xfrm>
+                      <a:off x="0" y="0"/>
+                      <a:ext cx="1247775" cy="209550"/>
+                    </a:xfrm>
+                    <a:prstGeom prst="rect">
+                      <a:avLst/>
+                    </a:prstGeom>
+                  </pic:spPr>
+                </pic:pic>
+              </a:graphicData>
+            </a:graphic>
+          </wp:inline>
+        </w:drawing>
+      </w:r>
+      <w:r>
+        <w:rPr>
+          <w:noProof/>
+          <w:lang w:eastAsia="es-ES"/>
+        </w:rPr>
+        <w:t>: En el apartado de sugerencias el usuario anexara todas las sugerencias, inquietudes o apotaciones que quiera hacer a la aplicación.</w:t>
+      </w:r>
+    </w:p>
+    <w:p>
+      <w:pPr>
+        <w:spacing w:line="240" w:lineRule="auto"/>
+        <w:jc w:val="both"/>
+        <w:rPr>
+          <w:noProof/>
+          <w:lang w:eastAsia="es-ES"/>
+        </w:rPr>
+      </w:pPr>
+      <w:r>
+        <w:rPr>
+          <w:b/>
+          <w:noProof/>
+          <w:lang w:val="es-CO" w:eastAsia="es-CO"/>
+        </w:rPr>
+        <w:drawing>
+          <wp:inline distT="0" distB="0" distL="0" distR="0" wp14:anchorId="56AD0329" wp14:editId="465F1C07">
+            <wp:extent cx="628650" cy="266700"/>
+            <wp:effectExtent l="0" t="0" r="0" b="0"/>
+            <wp:docPr id="44" name="Imagen 44" descr="C:\Users\Jhon Jaime\Documents\Semestre 7\dispostivos moviles\imagenes\IMG-20160504-WA0016.jpg"/>
+            <wp:cNvGraphicFramePr>
+              <a:graphicFrameLocks xmlns:a="http://schemas.openxmlformats.org/drawingml/2006/main" noChangeAspect="1"/>
+            </wp:cNvGraphicFramePr>
+            <a:graphic xmlns:a="http://schemas.openxmlformats.org/drawingml/2006/main">
+              <a:graphicData uri="http://schemas.openxmlformats.org/drawingml/2006/picture">
+                <pic:pic xmlns:pic="http://schemas.openxmlformats.org/drawingml/2006/picture">
+                  <pic:nvPicPr>
+                    <pic:cNvPr id="0" name="Picture 16" descr="C:\Users\Jhon Jaime\Documents\Semestre 7\dispostivos moviles\imagenes\IMG-20160504-WA0016.jpg"/>
+                    <pic:cNvPicPr>
+                      <a:picLocks noChangeAspect="1" noChangeArrowheads="1"/>
+                    </pic:cNvPicPr>
+                  </pic:nvPicPr>
+                  <pic:blipFill rotWithShape="1">
+                    <a:blip r:embed="rId30">
+                      <a:extLst>
+                        <a:ext uri="{28A0092B-C50C-407E-A947-70E740481C1C}">
+                          <a14:useLocalDpi xmlns:a14="http://schemas.microsoft.com/office/drawing/2010/main" val="0"/>
+                        </a:ext>
+                      </a:extLst>
+                    </a:blip>
+                    <a:srcRect l="29301" t="73470" r="41837" b="18367"/>
+                    <a:stretch/>
+                  </pic:blipFill>
+                  <pic:spPr bwMode="auto">
+                    <a:xfrm>
+                      <a:off x="0" y="0"/>
+                      <a:ext cx="629567" cy="267089"/>
+                    </a:xfrm>
+                    <a:prstGeom prst="rect">
+                      <a:avLst/>
+                    </a:prstGeom>
+                    <a:noFill/>
+                    <a:ln>
+                      <a:noFill/>
+                    </a:ln>
+                    <a:extLst>
+                      <a:ext uri="{53640926-AAD7-44D8-BBD7-CCE9431645EC}">
+                        <a14:shadowObscured xmlns:a14="http://schemas.microsoft.com/office/drawing/2010/main"/>
+                      </a:ext>
+                    </a:extLst>
+                  </pic:spPr>
+                </pic:pic>
+              </a:graphicData>
+            </a:graphic>
+          </wp:inline>
+        </w:drawing>
+      </w:r>
+      <w:r>
+        <w:rPr>
+          <w:noProof/>
+          <w:lang w:eastAsia="es-ES"/>
+        </w:rPr>
+        <w:t>: Permite cancelar el envio de la sugerencia.</w:t>
+      </w:r>
+    </w:p>
+    <w:p>
+      <w:pPr>
+        <w:spacing w:line="240" w:lineRule="auto"/>
+        <w:jc w:val="both"/>
+        <w:rPr>
+          <w:noProof/>
+          <w:lang w:eastAsia="es-ES"/>
+        </w:rPr>
+      </w:pPr>
+      <w:r>
+        <w:rPr>
+          <w:noProof/>
+          <w:lang w:val="es-CO" w:eastAsia="es-CO"/>
+        </w:rPr>
+        <w:drawing>
+          <wp:inline distT="0" distB="0" distL="0" distR="0" wp14:anchorId="1DCD5C73" wp14:editId="3DDFEB44">
+            <wp:extent cx="1440099" cy="323850"/>
+            <wp:effectExtent l="0" t="0" r="8255" b="0"/>
+            <wp:docPr id="27" name="Imagen 27"/>
             <wp:cNvGraphicFramePr>
               <a:graphicFrameLocks xmlns:a="http://schemas.openxmlformats.org/drawingml/2006/main" noChangeAspect="1"/>
             </wp:cNvGraphicFramePr>
@@ -3201,64 +3481,6 @@
                   <pic:spPr>
                     <a:xfrm>
                       <a:off x="0" y="0"/>
-                      <a:ext cx="1247775" cy="209550"/>
-                    </a:xfrm>
-                    <a:prstGeom prst="rect">
-                      <a:avLst/>
-                    </a:prstGeom>
-                  </pic:spPr>
-                </pic:pic>
-              </a:graphicData>
-            </a:graphic>
-          </wp:inline>
-        </w:drawing>
-      </w:r>
-      <w:r>
-        <w:rPr>
-          <w:noProof/>
-          <w:lang w:eastAsia="es-ES"/>
-        </w:rPr>
-        <w:t>: En el apartado de sugerencias el usuario anexara todas las sugerencias, inquietudes o apotaciones que quiera hacer a la aplicación.</w:t>
-      </w:r>
-    </w:p>
-    <w:p>
-      <w:pPr>
-        <w:spacing w:line="240" w:lineRule="auto"/>
-        <w:jc w:val="both"/>
-        <w:rPr>
-          <w:noProof/>
-          <w:lang w:eastAsia="es-ES"/>
-        </w:rPr>
-      </w:pPr>
-      <w:r>
-        <w:rPr>
-          <w:noProof/>
-          <w:lang w:val="es-CO" w:eastAsia="es-CO"/>
-        </w:rPr>
-        <w:drawing>
-          <wp:inline distT="0" distB="0" distL="0" distR="0" wp14:anchorId="1DCD5C73" wp14:editId="3DDFEB44">
-            <wp:extent cx="1440099" cy="323850"/>
-            <wp:effectExtent l="0" t="0" r="8255" b="0"/>
-            <wp:docPr id="27" name="Imagen 27"/>
-            <wp:cNvGraphicFramePr>
-              <a:graphicFrameLocks xmlns:a="http://schemas.openxmlformats.org/drawingml/2006/main" noChangeAspect="1"/>
-            </wp:cNvGraphicFramePr>
-            <a:graphic xmlns:a="http://schemas.openxmlformats.org/drawingml/2006/main">
-              <a:graphicData uri="http://schemas.openxmlformats.org/drawingml/2006/picture">
-                <pic:pic xmlns:pic="http://schemas.openxmlformats.org/drawingml/2006/picture">
-                  <pic:nvPicPr>
-                    <pic:cNvPr id="1" name=""/>
-                    <pic:cNvPicPr/>
-                  </pic:nvPicPr>
-                  <pic:blipFill>
-                    <a:blip r:embed="rId35"/>
-                    <a:stretch>
-                      <a:fillRect/>
-                    </a:stretch>
-                  </pic:blipFill>
-                  <pic:spPr>
-                    <a:xfrm>
-                      <a:off x="0" y="0"/>
                       <a:ext cx="1482240" cy="333327"/>
                     </a:xfrm>
                     <a:prstGeom prst="rect">
@@ -3290,14 +3512,15 @@
       </w:pPr>
       <w:r>
         <w:rPr>
+          <w:b/>
           <w:noProof/>
           <w:lang w:val="es-CO" w:eastAsia="es-CO"/>
         </w:rPr>
         <w:drawing>
-          <wp:inline distT="0" distB="0" distL="0" distR="0" wp14:anchorId="7F2CFA05" wp14:editId="07D4ABF6">
-            <wp:extent cx="3097720" cy="1628775"/>
-            <wp:effectExtent l="0" t="0" r="7620" b="0"/>
-            <wp:docPr id="28" name="Imagen 28"/>
+          <wp:inline distT="0" distB="0" distL="0" distR="0" wp14:anchorId="1FFE4269" wp14:editId="78468950">
+            <wp:extent cx="1981200" cy="1714500"/>
+            <wp:effectExtent l="0" t="0" r="0" b="0"/>
+            <wp:docPr id="47" name="Imagen 47" descr="C:\Users\Jhon Jaime\Documents\Semestre 7\dispostivos moviles\imagenes\IMG-20160504-WA0017.jpg"/>
             <wp:cNvGraphicFramePr>
               <a:graphicFrameLocks xmlns:a="http://schemas.openxmlformats.org/drawingml/2006/main" noChangeAspect="1"/>
             </wp:cNvGraphicFramePr>
@@ -3305,23 +3528,36 @@
               <a:graphicData uri="http://schemas.openxmlformats.org/drawingml/2006/picture">
                 <pic:pic xmlns:pic="http://schemas.openxmlformats.org/drawingml/2006/picture">
                   <pic:nvPicPr>
-                    <pic:cNvPr id="1" name=""/>
-                    <pic:cNvPicPr/>
+                    <pic:cNvPr id="0" name="Picture 19" descr="C:\Users\Jhon Jaime\Documents\Semestre 7\dispostivos moviles\imagenes\IMG-20160504-WA0017.jpg"/>
+                    <pic:cNvPicPr>
+                      <a:picLocks noChangeAspect="1" noChangeArrowheads="1"/>
+                    </pic:cNvPicPr>
                   </pic:nvPicPr>
                   <pic:blipFill>
-                    <a:blip r:embed="rId36"/>
+                    <a:blip r:embed="rId35">
+                      <a:extLst>
+                        <a:ext uri="{28A0092B-C50C-407E-A947-70E740481C1C}">
+                          <a14:useLocalDpi xmlns:a14="http://schemas.microsoft.com/office/drawing/2010/main" val="0"/>
+                        </a:ext>
+                      </a:extLst>
+                    </a:blip>
+                    <a:srcRect/>
                     <a:stretch>
                       <a:fillRect/>
                     </a:stretch>
                   </pic:blipFill>
-                  <pic:spPr>
+                  <pic:spPr bwMode="auto">
                     <a:xfrm>
                       <a:off x="0" y="0"/>
-                      <a:ext cx="3117866" cy="1639368"/>
+                      <a:ext cx="1985963" cy="1718622"/>
                     </a:xfrm>
                     <a:prstGeom prst="rect">
                       <a:avLst/>
                     </a:prstGeom>
+                    <a:noFill/>
+                    <a:ln>
+                      <a:noFill/>
+                    </a:ln>
                   </pic:spPr>
                 </pic:pic>
               </a:graphicData>
@@ -3384,6 +3620,16 @@
     <w:p>
       <w:pPr>
         <w:spacing w:line="240" w:lineRule="auto"/>
+        <w:rPr>
+          <w:b/>
+          <w:noProof/>
+          <w:lang w:eastAsia="es-ES"/>
+        </w:rPr>
+      </w:pPr>
+    </w:p>
+    <w:p>
+      <w:pPr>
+        <w:spacing w:line="240" w:lineRule="auto"/>
         <w:jc w:val="both"/>
         <w:rPr>
           <w:noProof/>
@@ -3471,6 +3717,7 @@
           <w:noProof/>
           <w:lang w:eastAsia="es-ES"/>
         </w:rPr>
+        <w:lastRenderedPageBreak/>
         <w:t>El objetivo de esta interfaz es informarle al usuario las caracteristicas de la aplicación que no funcionan en el m</w:t>
       </w:r>
       <w:r>
@@ -3496,7 +3743,6 @@
           <w:noProof/>
           <w:lang w:val="es-CO" w:eastAsia="es-CO"/>
         </w:rPr>
-        <w:lastRenderedPageBreak/>
         <w:drawing>
           <wp:inline distT="0" distB="0" distL="0" distR="0" wp14:anchorId="6B0D5597" wp14:editId="79997FFE">
             <wp:extent cx="1514475" cy="2825513"/>
@@ -3513,7 +3759,7 @@
                     <pic:cNvPicPr/>
                   </pic:nvPicPr>
                   <pic:blipFill rotWithShape="1">
-                    <a:blip r:embed="rId37"/>
+                    <a:blip r:embed="rId36"/>
                     <a:srcRect l="38169" t="19496" r="39194" b="5384"/>
                     <a:stretch/>
                   </pic:blipFill>
@@ -3569,7 +3815,7 @@
                     <pic:cNvPicPr/>
                   </pic:nvPicPr>
                   <pic:blipFill rotWithShape="1">
-                    <a:blip r:embed="rId38"/>
+                    <a:blip r:embed="rId37"/>
                     <a:srcRect l="10871" t="27795" r="33586" b="20544"/>
                     <a:stretch/>
                   </pic:blipFill>
@@ -3612,7 +3858,23 @@
           <w:noProof/>
           <w:lang w:eastAsia="es-ES"/>
         </w:rPr>
-        <w:t xml:space="preserve">Figura 15: Interfaz estado sin conexion     Figura 16: Interfaz estado sin conxion </w:t>
+        <w:t>Figura 15: Interfaz estado sin conexion     Figura 16: Interfaz estado sin con</w:t>
+      </w:r>
+      <w:r>
+        <w:rPr>
+          <w:b/>
+          <w:noProof/>
+          <w:lang w:eastAsia="es-ES"/>
+        </w:rPr>
+        <w:t>e</w:t>
+      </w:r>
+      <w:r>
+        <w:rPr>
+          <w:b/>
+          <w:noProof/>
+          <w:lang w:eastAsia="es-ES"/>
+        </w:rPr>
+        <w:t xml:space="preserve">xion </w:t>
       </w:r>
       <w:r>
         <w:rPr>
@@ -3656,8 +3918,301 @@
         </w:rPr>
         <w:t>Como se observa en las imágenes anteriores de puede ver que las caracteristicas que no se encuentran en funcionamiento en un estado sin conexión son: Noticicas, Sugerencias, Objetos Perdidos, Pagina Web y directorio aunque esta funciona en el caso de que el usuario ya haya utilizado la aplicación por primera vez, en caso contrario se deshabilitara ya que no ha cargado ninguna dependencia desde el servicio web.</w:t>
       </w:r>
-      <w:bookmarkStart w:id="0" w:name="_GoBack"/>
-      <w:bookmarkEnd w:id="0"/>
+    </w:p>
+    <w:p>
+      <w:pPr>
+        <w:spacing w:line="240" w:lineRule="auto"/>
+        <w:rPr>
+          <w:noProof/>
+          <w:lang w:eastAsia="es-ES"/>
+        </w:rPr>
+      </w:pPr>
+    </w:p>
+    <w:p>
+      <w:pPr>
+        <w:spacing w:line="240" w:lineRule="auto"/>
+        <w:rPr>
+          <w:noProof/>
+          <w:lang w:eastAsia="es-ES"/>
+        </w:rPr>
+      </w:pPr>
+    </w:p>
+    <w:p>
+      <w:pPr>
+        <w:spacing w:line="240" w:lineRule="auto"/>
+        <w:rPr>
+          <w:b/>
+          <w:noProof/>
+          <w:lang w:eastAsia="es-ES"/>
+        </w:rPr>
+      </w:pPr>
+      <w:r>
+        <w:rPr>
+          <w:b/>
+          <w:noProof/>
+          <w:lang w:eastAsia="es-ES"/>
+        </w:rPr>
+        <w:t>7.Interfaz de Cambio Idioma.</w:t>
+      </w:r>
+    </w:p>
+    <w:p>
+      <w:pPr>
+        <w:spacing w:line="240" w:lineRule="auto"/>
+        <w:rPr>
+          <w:b/>
+          <w:noProof/>
+          <w:lang w:eastAsia="es-ES"/>
+        </w:rPr>
+      </w:pPr>
+    </w:p>
+    <w:p>
+      <w:pPr>
+        <w:spacing w:line="240" w:lineRule="auto"/>
+        <w:jc w:val="center"/>
+        <w:rPr>
+          <w:b/>
+          <w:noProof/>
+          <w:lang w:eastAsia="es-ES"/>
+        </w:rPr>
+      </w:pPr>
+      <w:r>
+        <w:rPr>
+          <w:b/>
+          <w:noProof/>
+          <w:lang w:val="es-CO" w:eastAsia="es-CO"/>
+        </w:rPr>
+        <w:lastRenderedPageBreak/>
+        <w:drawing>
+          <wp:inline distT="0" distB="0" distL="0" distR="0">
+            <wp:extent cx="3048000" cy="4572000"/>
+            <wp:effectExtent l="0" t="0" r="0" b="0"/>
+            <wp:docPr id="34" name="Imagen 34" descr="C:\Users\Jhon Jaime\Documents\Semestre 7\dispostivos moviles\imagenes\IMG-20160504-WA0002.jpg"/>
+            <wp:cNvGraphicFramePr>
+              <a:graphicFrameLocks xmlns:a="http://schemas.openxmlformats.org/drawingml/2006/main" noChangeAspect="1"/>
+            </wp:cNvGraphicFramePr>
+            <a:graphic xmlns:a="http://schemas.openxmlformats.org/drawingml/2006/main">
+              <a:graphicData uri="http://schemas.openxmlformats.org/drawingml/2006/picture">
+                <pic:pic xmlns:pic="http://schemas.openxmlformats.org/drawingml/2006/picture">
+                  <pic:nvPicPr>
+                    <pic:cNvPr id="0" name="Picture 10" descr="C:\Users\Jhon Jaime\Documents\Semestre 7\dispostivos moviles\imagenes\IMG-20160504-WA0002.jpg"/>
+                    <pic:cNvPicPr>
+                      <a:picLocks noChangeAspect="1" noChangeArrowheads="1"/>
+                    </pic:cNvPicPr>
+                  </pic:nvPicPr>
+                  <pic:blipFill>
+                    <a:blip r:embed="rId38">
+                      <a:extLst>
+                        <a:ext uri="{28A0092B-C50C-407E-A947-70E740481C1C}">
+                          <a14:useLocalDpi xmlns:a14="http://schemas.microsoft.com/office/drawing/2010/main" val="0"/>
+                        </a:ext>
+                      </a:extLst>
+                    </a:blip>
+                    <a:srcRect/>
+                    <a:stretch>
+                      <a:fillRect/>
+                    </a:stretch>
+                  </pic:blipFill>
+                  <pic:spPr bwMode="auto">
+                    <a:xfrm>
+                      <a:off x="0" y="0"/>
+                      <a:ext cx="3048000" cy="4572000"/>
+                    </a:xfrm>
+                    <a:prstGeom prst="rect">
+                      <a:avLst/>
+                    </a:prstGeom>
+                    <a:noFill/>
+                    <a:ln>
+                      <a:noFill/>
+                    </a:ln>
+                  </pic:spPr>
+                </pic:pic>
+              </a:graphicData>
+            </a:graphic>
+          </wp:inline>
+        </w:drawing>
+      </w:r>
+    </w:p>
+    <w:p>
+      <w:pPr>
+        <w:spacing w:line="240" w:lineRule="auto"/>
+        <w:rPr>
+          <w:b/>
+          <w:noProof/>
+          <w:lang w:eastAsia="es-ES"/>
+        </w:rPr>
+      </w:pPr>
+      <w:r>
+        <w:rPr>
+          <w:noProof/>
+          <w:lang w:eastAsia="es-ES"/>
+        </w:rPr>
+        <w:t xml:space="preserve">                                           </w:t>
+      </w:r>
+      <w:r>
+        <w:rPr>
+          <w:b/>
+          <w:noProof/>
+          <w:lang w:eastAsia="es-ES"/>
+        </w:rPr>
+        <w:t>Figura 16: Interfaz Idioma –Vertical.</w:t>
+      </w:r>
+    </w:p>
+    <w:p>
+      <w:pPr>
+        <w:spacing w:line="240" w:lineRule="auto"/>
+        <w:rPr>
+          <w:noProof/>
+          <w:lang w:eastAsia="es-ES"/>
+        </w:rPr>
+      </w:pPr>
+      <w:r>
+        <w:rPr>
+          <w:b/>
+          <w:noProof/>
+          <w:lang w:val="es-CO" w:eastAsia="es-CO"/>
+        </w:rPr>
+        <w:drawing>
+          <wp:inline distT="0" distB="0" distL="0" distR="0" wp14:anchorId="199CB2EA" wp14:editId="2B8872C2">
+            <wp:extent cx="514350" cy="295689"/>
+            <wp:effectExtent l="0" t="0" r="0" b="9525"/>
+            <wp:docPr id="41" name="Imagen 41" descr="C:\Users\Jhon Jaime\Documents\Semestre 7\dispostivos moviles\imagenes\IMG-20160504-WA0002.jpg"/>
+            <wp:cNvGraphicFramePr>
+              <a:graphicFrameLocks xmlns:a="http://schemas.openxmlformats.org/drawingml/2006/main" noChangeAspect="1"/>
+            </wp:cNvGraphicFramePr>
+            <a:graphic xmlns:a="http://schemas.openxmlformats.org/drawingml/2006/main">
+              <a:graphicData uri="http://schemas.openxmlformats.org/drawingml/2006/picture">
+                <pic:pic xmlns:pic="http://schemas.openxmlformats.org/drawingml/2006/picture">
+                  <pic:nvPicPr>
+                    <pic:cNvPr id="0" name="Picture 10" descr="C:\Users\Jhon Jaime\Documents\Semestre 7\dispostivos moviles\imagenes\IMG-20160504-WA0002.jpg"/>
+                    <pic:cNvPicPr>
+                      <a:picLocks noChangeAspect="1" noChangeArrowheads="1"/>
+                    </pic:cNvPicPr>
+                  </pic:nvPicPr>
+                  <pic:blipFill rotWithShape="1">
+                    <a:blip r:embed="rId39" cstate="print">
+                      <a:extLst>
+                        <a:ext uri="{28A0092B-C50C-407E-A947-70E740481C1C}">
+                          <a14:useLocalDpi xmlns:a14="http://schemas.microsoft.com/office/drawing/2010/main" val="0"/>
+                        </a:ext>
+                      </a:extLst>
+                    </a:blip>
+                    <a:srcRect l="17813" t="28333" r="17500" b="46875"/>
+                    <a:stretch/>
+                  </pic:blipFill>
+                  <pic:spPr bwMode="auto">
+                    <a:xfrm>
+                      <a:off x="0" y="0"/>
+                      <a:ext cx="514458" cy="295751"/>
+                    </a:xfrm>
+                    <a:prstGeom prst="rect">
+                      <a:avLst/>
+                    </a:prstGeom>
+                    <a:noFill/>
+                    <a:ln>
+                      <a:noFill/>
+                    </a:ln>
+                    <a:extLst>
+                      <a:ext uri="{53640926-AAD7-44D8-BBD7-CCE9431645EC}">
+                        <a14:shadowObscured xmlns:a14="http://schemas.microsoft.com/office/drawing/2010/main"/>
+                      </a:ext>
+                    </a:extLst>
+                  </pic:spPr>
+                </pic:pic>
+              </a:graphicData>
+            </a:graphic>
+          </wp:inline>
+        </w:drawing>
+      </w:r>
+      <w:r>
+        <w:rPr>
+          <w:noProof/>
+          <w:lang w:eastAsia="es-ES"/>
+        </w:rPr>
+        <w:t xml:space="preserve"> cambia la aplicación a idioma español.</w:t>
+      </w:r>
+    </w:p>
+    <w:p>
+      <w:pPr>
+        <w:spacing w:line="240" w:lineRule="auto"/>
+        <w:rPr>
+          <w:noProof/>
+          <w:lang w:eastAsia="es-ES"/>
+        </w:rPr>
+      </w:pPr>
+    </w:p>
+    <w:p>
+      <w:pPr>
+        <w:spacing w:line="240" w:lineRule="auto"/>
+        <w:rPr>
+          <w:noProof/>
+          <w:lang w:eastAsia="es-ES"/>
+        </w:rPr>
+      </w:pPr>
+      <w:r>
+        <w:rPr>
+          <w:b/>
+          <w:noProof/>
+          <w:lang w:val="es-CO" w:eastAsia="es-CO"/>
+        </w:rPr>
+        <w:drawing>
+          <wp:inline distT="0" distB="0" distL="0" distR="0" wp14:anchorId="63F55B28" wp14:editId="56B70232">
+            <wp:extent cx="542925" cy="381660"/>
+            <wp:effectExtent l="0" t="0" r="0" b="0"/>
+            <wp:docPr id="42" name="Imagen 42" descr="C:\Users\Jhon Jaime\Documents\Semestre 7\dispostivos moviles\imagenes\IMG-20160504-WA0002.jpg"/>
+            <wp:cNvGraphicFramePr>
+              <a:graphicFrameLocks xmlns:a="http://schemas.openxmlformats.org/drawingml/2006/main" noChangeAspect="1"/>
+            </wp:cNvGraphicFramePr>
+            <a:graphic xmlns:a="http://schemas.openxmlformats.org/drawingml/2006/main">
+              <a:graphicData uri="http://schemas.openxmlformats.org/drawingml/2006/picture">
+                <pic:pic xmlns:pic="http://schemas.openxmlformats.org/drawingml/2006/picture">
+                  <pic:nvPicPr>
+                    <pic:cNvPr id="0" name="Picture 10" descr="C:\Users\Jhon Jaime\Documents\Semestre 7\dispostivos moviles\imagenes\IMG-20160504-WA0002.jpg"/>
+                    <pic:cNvPicPr>
+                      <a:picLocks noChangeAspect="1" noChangeArrowheads="1"/>
+                    </pic:cNvPicPr>
+                  </pic:nvPicPr>
+                  <pic:blipFill rotWithShape="1">
+                    <a:blip r:embed="rId40" cstate="print">
+                      <a:extLst>
+                        <a:ext uri="{28A0092B-C50C-407E-A947-70E740481C1C}">
+                          <a14:useLocalDpi xmlns:a14="http://schemas.microsoft.com/office/drawing/2010/main" val="0"/>
+                        </a:ext>
+                      </a:extLst>
+                    </a:blip>
+                    <a:srcRect l="17812" t="46875" r="19062" b="23542"/>
+                    <a:stretch/>
+                  </pic:blipFill>
+                  <pic:spPr bwMode="auto">
+                    <a:xfrm>
+                      <a:off x="0" y="0"/>
+                      <a:ext cx="542925" cy="381660"/>
+                    </a:xfrm>
+                    <a:prstGeom prst="rect">
+                      <a:avLst/>
+                    </a:prstGeom>
+                    <a:noFill/>
+                    <a:ln>
+                      <a:noFill/>
+                    </a:ln>
+                    <a:extLst>
+                      <a:ext uri="{53640926-AAD7-44D8-BBD7-CCE9431645EC}">
+                        <a14:shadowObscured xmlns:a14="http://schemas.microsoft.com/office/drawing/2010/main"/>
+                      </a:ext>
+                    </a:extLst>
+                  </pic:spPr>
+                </pic:pic>
+              </a:graphicData>
+            </a:graphic>
+          </wp:inline>
+        </w:drawing>
+      </w:r>
+      <w:r>
+        <w:rPr>
+          <w:noProof/>
+          <w:lang w:eastAsia="es-ES"/>
+        </w:rPr>
+        <w:t xml:space="preserve"> cambia la aplicación a idioma ingles.</w:t>
+      </w:r>
     </w:p>
     <w:sectPr>
       <w:pgSz w:w="12240" w:h="15840"/>
@@ -5092,7 +5647,7 @@
 </file>
 
 <file path=customXml/itemProps1.xml><?xml version="1.0" encoding="utf-8"?>
-<ds:datastoreItem xmlns:ds="http://schemas.openxmlformats.org/officeDocument/2006/customXml" ds:itemID="{D1B585B8-47E8-4747-9F5B-4BF19E97D48B}">
+<ds:datastoreItem xmlns:ds="http://schemas.openxmlformats.org/officeDocument/2006/customXml" ds:itemID="{67292C5B-8535-41DF-9148-3735484CD017}">
   <ds:schemaRefs>
     <ds:schemaRef ds:uri="http://schemas.openxmlformats.org/officeDocument/2006/bibliography"/>
   </ds:schemaRefs>

</xml_diff>

<commit_message>
acople de noticias a la aplicacion
</commit_message>
<xml_diff>
--- a/screenshots.docx
+++ b/screenshots.docx
@@ -1481,9 +1481,9 @@
         </w:rPr>
         <w:drawing>
           <wp:inline distT="0" distB="0" distL="0" distR="0">
-            <wp:extent cx="2044700" cy="3067050"/>
-            <wp:effectExtent l="0" t="0" r="0" b="0"/>
-            <wp:docPr id="33" name="Imagen 33" descr="C:\Users\Jhon Jaime\Documents\Semestre 7\dispostivos moviles\imagenes\IMG-20160504-WA0004.jpg"/>
+            <wp:extent cx="1581150" cy="2371725"/>
+            <wp:effectExtent l="0" t="0" r="0" b="9525"/>
+            <wp:docPr id="9" name="Imagen 9" descr="C:\Users\Jhon Jaime\AppData\Local\Microsoft\Windows\Temporary Internet Files\Content.Word\Screenshot_2016-05-05-23-09-00.png"/>
             <wp:cNvGraphicFramePr>
               <a:graphicFrameLocks xmlns:a="http://schemas.openxmlformats.org/drawingml/2006/main" noChangeAspect="1"/>
             </wp:cNvGraphicFramePr>
@@ -1491,7 +1491,7 @@
               <a:graphicData uri="http://schemas.openxmlformats.org/drawingml/2006/picture">
                 <pic:pic xmlns:pic="http://schemas.openxmlformats.org/drawingml/2006/picture">
                   <pic:nvPicPr>
-                    <pic:cNvPr id="0" name="Picture 9" descr="C:\Users\Jhon Jaime\Documents\Semestre 7\dispostivos moviles\imagenes\IMG-20160504-WA0004.jpg"/>
+                    <pic:cNvPr id="0" name="Picture 10" descr="C:\Users\Jhon Jaime\AppData\Local\Microsoft\Windows\Temporary Internet Files\Content.Word\Screenshot_2016-05-05-23-09-00.png"/>
                     <pic:cNvPicPr>
                       <a:picLocks noChangeAspect="1" noChangeArrowheads="1"/>
                     </pic:cNvPicPr>
@@ -1512,7 +1512,7 @@
                   <pic:spPr bwMode="auto">
                     <a:xfrm>
                       <a:off x="0" y="0"/>
-                      <a:ext cx="2044700" cy="3067050"/>
+                      <a:ext cx="1581150" cy="2371725"/>
                     </a:xfrm>
                     <a:prstGeom prst="rect">
                       <a:avLst/>
@@ -1745,7 +1745,7 @@
                     </pic:cNvPicPr>
                   </pic:nvPicPr>
                   <pic:blipFill rotWithShape="1">
-                    <a:blip r:embed="rId18">
+                    <a:blip r:embed="rId21">
                       <a:extLst>
                         <a:ext uri="{28A0092B-C50C-407E-A947-70E740481C1C}">
                           <a14:useLocalDpi xmlns:a14="http://schemas.microsoft.com/office/drawing/2010/main" val="0"/>
@@ -1786,32 +1786,32 @@
         <w:ind w:left="360"/>
       </w:pPr>
       <w:r>
+        <w:t xml:space="preserve">Este componente (barra de búsqueda) permite filtrar los contactos o números telefónicos por medio de </w:t>
+      </w:r>
+      <w:r>
+        <w:t xml:space="preserve">la </w:t>
+      </w:r>
+      <w:r>
+        <w:t>dependencia</w:t>
+      </w:r>
+      <w:r>
+        <w:t xml:space="preserve"> (figura 7)</w:t>
+      </w:r>
+      <w:r>
+        <w:t xml:space="preserve"> permitiendo así reducir el número de contactos visibles en el directorio para una mejor experiencia para el usuario realizando así una búsqueda más rápida y efectiva</w:t>
+      </w:r>
+    </w:p>
+    <w:p>
+      <w:pPr>
+        <w:spacing w:line="240" w:lineRule="auto"/>
+        <w:ind w:left="360"/>
+      </w:pPr>
+      <w:r>
+        <w:rPr>
+          <w:noProof/>
+          <w:lang w:val="es-CO" w:eastAsia="es-CO"/>
+        </w:rPr>
         <w:lastRenderedPageBreak/>
-        <w:t xml:space="preserve">Este componente (barra de búsqueda) permite filtrar los contactos o números telefónicos por medio de </w:t>
-      </w:r>
-      <w:r>
-        <w:t xml:space="preserve">la </w:t>
-      </w:r>
-      <w:r>
-        <w:t>dependencia</w:t>
-      </w:r>
-      <w:r>
-        <w:t xml:space="preserve"> (figura 7)</w:t>
-      </w:r>
-      <w:r>
-        <w:t xml:space="preserve"> permitiendo así reducir el número de contactos visibles en el directorio para una mejor experiencia para el usuario realizando así una búsqueda más rápida y efectiva</w:t>
-      </w:r>
-    </w:p>
-    <w:p>
-      <w:pPr>
-        <w:spacing w:line="240" w:lineRule="auto"/>
-        <w:ind w:left="360"/>
-      </w:pPr>
-      <w:r>
-        <w:rPr>
-          <w:noProof/>
-          <w:lang w:val="es-CO" w:eastAsia="es-CO"/>
-        </w:rPr>
         <w:drawing>
           <wp:inline distT="0" distB="0" distL="0" distR="0" wp14:anchorId="5D80792B" wp14:editId="24B5402A">
             <wp:extent cx="2044700" cy="200025"/>
@@ -1830,7 +1830,7 @@
                     </pic:cNvPicPr>
                   </pic:nvPicPr>
                   <pic:blipFill rotWithShape="1">
-                    <a:blip r:embed="rId18">
+                    <a:blip r:embed="rId21">
                       <a:extLst>
                         <a:ext uri="{28A0092B-C50C-407E-A947-70E740481C1C}">
                           <a14:useLocalDpi xmlns:a14="http://schemas.microsoft.com/office/drawing/2010/main" val="0"/>
@@ -1865,10 +1865,7 @@
         </w:drawing>
       </w:r>
       <w:r>
-        <w:t>:</w:t>
-      </w:r>
-      <w:r>
-        <w:t>. Adicionalmente al seleccionar una extensión o teléfono inmediatamente se realizara la llamada.</w:t>
+        <w:t>:. Adicionalmente al seleccionar una extensión o teléfono inmediatamente se realizara la llamada.</w:t>
       </w:r>
     </w:p>
     <w:p>
@@ -1881,9 +1878,81 @@
       <w:pPr>
         <w:spacing w:line="240" w:lineRule="auto"/>
         <w:ind w:left="360"/>
-      </w:pPr>
-      <w:bookmarkStart w:id="0" w:name="_GoBack"/>
-      <w:bookmarkEnd w:id="0"/>
+        <w:jc w:val="center"/>
+      </w:pPr>
+      <w:r>
+        <w:rPr>
+          <w:noProof/>
+          <w:lang w:val="es-CO" w:eastAsia="es-CO"/>
+        </w:rPr>
+        <w:drawing>
+          <wp:inline distT="0" distB="0" distL="0" distR="0">
+            <wp:extent cx="1524000" cy="2286000"/>
+            <wp:effectExtent l="0" t="0" r="0" b="0"/>
+            <wp:docPr id="5" name="Imagen 5" descr="C:\Users\Jhon Jaime\AppData\Local\Microsoft\Windows\Temporary Internet Files\Content.Word\Screenshot_2016-05-05-23-08-48.png"/>
+            <wp:cNvGraphicFramePr>
+              <a:graphicFrameLocks xmlns:a="http://schemas.openxmlformats.org/drawingml/2006/main" noChangeAspect="1"/>
+            </wp:cNvGraphicFramePr>
+            <a:graphic xmlns:a="http://schemas.openxmlformats.org/drawingml/2006/main">
+              <a:graphicData uri="http://schemas.openxmlformats.org/drawingml/2006/picture">
+                <pic:pic xmlns:pic="http://schemas.openxmlformats.org/drawingml/2006/picture">
+                  <pic:nvPicPr>
+                    <pic:cNvPr id="0" name="Picture 6" descr="C:\Users\Jhon Jaime\AppData\Local\Microsoft\Windows\Temporary Internet Files\Content.Word\Screenshot_2016-05-05-23-08-48.png"/>
+                    <pic:cNvPicPr>
+                      <a:picLocks noChangeAspect="1" noChangeArrowheads="1"/>
+                    </pic:cNvPicPr>
+                  </pic:nvPicPr>
+                  <pic:blipFill>
+                    <a:blip r:embed="rId22">
+                      <a:extLst>
+                        <a:ext uri="{28A0092B-C50C-407E-A947-70E740481C1C}">
+                          <a14:useLocalDpi xmlns:a14="http://schemas.microsoft.com/office/drawing/2010/main" val="0"/>
+                        </a:ext>
+                      </a:extLst>
+                    </a:blip>
+                    <a:srcRect/>
+                    <a:stretch>
+                      <a:fillRect/>
+                    </a:stretch>
+                  </pic:blipFill>
+                  <pic:spPr bwMode="auto">
+                    <a:xfrm>
+                      <a:off x="0" y="0"/>
+                      <a:ext cx="1524000" cy="2286000"/>
+                    </a:xfrm>
+                    <a:prstGeom prst="rect">
+                      <a:avLst/>
+                    </a:prstGeom>
+                    <a:noFill/>
+                    <a:ln>
+                      <a:noFill/>
+                    </a:ln>
+                  </pic:spPr>
+                </pic:pic>
+              </a:graphicData>
+            </a:graphic>
+          </wp:inline>
+        </w:drawing>
+      </w:r>
+    </w:p>
+    <w:p>
+      <w:pPr>
+        <w:spacing w:line="240" w:lineRule="auto"/>
+        <w:ind w:left="360"/>
+        <w:jc w:val="center"/>
+      </w:pPr>
+      <w:r>
+        <w:rPr>
+          <w:b/>
+        </w:rPr>
+        <w:t>Figura 7. Llamando desde la ventana directorio.</w:t>
+      </w:r>
+    </w:p>
+    <w:p>
+      <w:pPr>
+        <w:spacing w:line="240" w:lineRule="auto"/>
+        <w:ind w:left="360"/>
+      </w:pPr>
     </w:p>
     <w:p>
       <w:pPr>
@@ -1914,7 +1983,7 @@
                     </pic:cNvPicPr>
                   </pic:nvPicPr>
                   <pic:blipFill>
-                    <a:blip r:embed="rId21" cstate="print">
+                    <a:blip r:embed="rId23" cstate="print">
                       <a:extLst>
                         <a:ext uri="{28A0092B-C50C-407E-A947-70E740481C1C}">
                           <a14:useLocalDpi xmlns:a14="http://schemas.microsoft.com/office/drawing/2010/main" val="0"/>
@@ -1946,15 +2015,18 @@
         </w:drawing>
       </w:r>
       <w:r>
+        <w:t xml:space="preserve"> </w:t>
+      </w:r>
+      <w:r>
         <w:rPr>
           <w:noProof/>
           <w:lang w:val="es-CO" w:eastAsia="es-CO"/>
         </w:rPr>
         <w:drawing>
-          <wp:inline distT="0" distB="0" distL="0" distR="0" wp14:anchorId="31C95F5E" wp14:editId="155C5971">
-            <wp:extent cx="1852613" cy="1235075"/>
-            <wp:effectExtent l="0" t="0" r="0" b="3175"/>
-            <wp:docPr id="36" name="Imagen 36" descr="C:\Users\Jhon Jaime\Documents\Semestre 7\dispostivos moviles\imagenes\IMG-20160504-WA0006.jpg"/>
+          <wp:inline distT="0" distB="0" distL="0" distR="0">
+            <wp:extent cx="1600200" cy="1066800"/>
+            <wp:effectExtent l="0" t="0" r="0" b="0"/>
+            <wp:docPr id="15" name="Imagen 15" descr="C:\Users\Jhon Jaime\AppData\Local\Microsoft\Windows\Temporary Internet Files\Content.Word\Screenshot_2016-05-05-23-17-59.png"/>
             <wp:cNvGraphicFramePr>
               <a:graphicFrameLocks xmlns:a="http://schemas.openxmlformats.org/drawingml/2006/main" noChangeAspect="1"/>
             </wp:cNvGraphicFramePr>
@@ -1962,13 +2034,13 @@
               <a:graphicData uri="http://schemas.openxmlformats.org/drawingml/2006/picture">
                 <pic:pic xmlns:pic="http://schemas.openxmlformats.org/drawingml/2006/picture">
                   <pic:nvPicPr>
-                    <pic:cNvPr id="0" name="Picture 11" descr="C:\Users\Jhon Jaime\Documents\Semestre 7\dispostivos moviles\imagenes\IMG-20160504-WA0006.jpg"/>
+                    <pic:cNvPr id="0" name="Picture 12" descr="C:\Users\Jhon Jaime\AppData\Local\Microsoft\Windows\Temporary Internet Files\Content.Word\Screenshot_2016-05-05-23-17-59.png"/>
                     <pic:cNvPicPr>
                       <a:picLocks noChangeAspect="1" noChangeArrowheads="1"/>
                     </pic:cNvPicPr>
                   </pic:nvPicPr>
                   <pic:blipFill>
-                    <a:blip r:embed="rId22" cstate="print">
+                    <a:blip r:embed="rId24" cstate="print">
                       <a:extLst>
                         <a:ext uri="{28A0092B-C50C-407E-A947-70E740481C1C}">
                           <a14:useLocalDpi xmlns:a14="http://schemas.microsoft.com/office/drawing/2010/main" val="0"/>
@@ -1983,7 +2055,7 @@
                   <pic:spPr bwMode="auto">
                     <a:xfrm>
                       <a:off x="0" y="0"/>
-                      <a:ext cx="1855387" cy="1236924"/>
+                      <a:ext cx="1600200" cy="1066800"/>
                     </a:xfrm>
                     <a:prstGeom prst="rect">
                       <a:avLst/>
@@ -2013,7 +2085,19 @@
         <w:rPr>
           <w:b/>
         </w:rPr>
-        <w:t>Figura 7. Filtrado de contactos (Orientación horizontal y vertical)</w:t>
+        <w:t>Figura</w:t>
+      </w:r>
+      <w:r>
+        <w:rPr>
+          <w:b/>
+        </w:rPr>
+        <w:t xml:space="preserve"> 8</w:t>
+      </w:r>
+      <w:r>
+        <w:rPr>
+          <w:b/>
+        </w:rPr>
+        <w:t>. Filtrado de contactos (Orientación horizontal y vertical)</w:t>
       </w:r>
     </w:p>
     <w:p>
@@ -2028,8 +2112,8 @@
         </w:rPr>
         <w:drawing>
           <wp:inline distT="0" distB="0" distL="0" distR="0">
-            <wp:extent cx="2819400" cy="1879600"/>
-            <wp:effectExtent l="0" t="0" r="0" b="6350"/>
+            <wp:extent cx="1919288" cy="1279525"/>
+            <wp:effectExtent l="0" t="0" r="5080" b="0"/>
             <wp:docPr id="37" name="Imagen 37" descr="C:\Users\Jhon Jaime\Documents\Semestre 7\dispostivos moviles\imagenes\IMG-20160504-WA0007.jpg"/>
             <wp:cNvGraphicFramePr>
               <a:graphicFrameLocks xmlns:a="http://schemas.openxmlformats.org/drawingml/2006/main" noChangeAspect="1"/>
@@ -2044,7 +2128,7 @@
                     </pic:cNvPicPr>
                   </pic:nvPicPr>
                   <pic:blipFill>
-                    <a:blip r:embed="rId23">
+                    <a:blip r:embed="rId25" cstate="print">
                       <a:extLst>
                         <a:ext uri="{28A0092B-C50C-407E-A947-70E740481C1C}">
                           <a14:useLocalDpi xmlns:a14="http://schemas.microsoft.com/office/drawing/2010/main" val="0"/>
@@ -2059,7 +2143,7 @@
                   <pic:spPr bwMode="auto">
                     <a:xfrm>
                       <a:off x="0" y="0"/>
-                      <a:ext cx="2819400" cy="1879600"/>
+                      <a:ext cx="1922536" cy="1281690"/>
                     </a:xfrm>
                     <a:prstGeom prst="rect">
                       <a:avLst/>
@@ -2088,7 +2172,7 @@
         <w:rPr>
           <w:b/>
         </w:rPr>
-        <w:t>Figura 8</w:t>
+        <w:t>Figura 9</w:t>
       </w:r>
       <w:r>
         <w:rPr>
@@ -2106,6 +2190,7 @@
         </w:rPr>
       </w:pPr>
       <w:r>
+        <w:lastRenderedPageBreak/>
         <w:t xml:space="preserve">Finalmente en la figura anterior (Figura </w:t>
       </w:r>
       <w:r>
@@ -2166,7 +2251,6 @@
           <w:noProof/>
           <w:lang w:val="es-CO" w:eastAsia="es-CO"/>
         </w:rPr>
-        <w:lastRenderedPageBreak/>
         <w:drawing>
           <wp:inline distT="0" distB="0" distL="0" distR="0" wp14:anchorId="3D54599A" wp14:editId="67FE2F4D">
             <wp:extent cx="1782473" cy="3390900"/>
@@ -2185,7 +2269,7 @@
                     </pic:cNvPicPr>
                   </pic:nvPicPr>
                   <pic:blipFill>
-                    <a:blip r:embed="rId24">
+                    <a:blip r:embed="rId26">
                       <a:extLst>
                         <a:ext uri="{28A0092B-C50C-407E-A947-70E740481C1C}">
                           <a14:useLocalDpi xmlns:a14="http://schemas.microsoft.com/office/drawing/2010/main" val="0"/>
@@ -2263,7 +2347,7 @@
                     </pic:cNvPicPr>
                   </pic:nvPicPr>
                   <pic:blipFill>
-                    <a:blip r:embed="rId25">
+                    <a:blip r:embed="rId27">
                       <a:extLst>
                         <a:ext uri="{28A0092B-C50C-407E-A947-70E740481C1C}">
                           <a14:useLocalDpi xmlns:a14="http://schemas.microsoft.com/office/drawing/2010/main" val="0"/>
@@ -2326,7 +2410,7 @@
           <w:noProof/>
           <w:lang w:eastAsia="es-ES"/>
         </w:rPr>
-        <w:t>9</w:t>
+        <w:t>10</w:t>
       </w:r>
       <w:r>
         <w:rPr>
@@ -2350,7 +2434,7 @@
           <w:noProof/>
           <w:lang w:eastAsia="es-ES"/>
         </w:rPr>
-        <w:t>10</w:t>
+        <w:t>11</w:t>
       </w:r>
       <w:r>
         <w:rPr>
@@ -2516,6 +2600,7 @@
           <w:noProof/>
           <w:lang w:val="es-CO" w:eastAsia="es-CO"/>
         </w:rPr>
+        <w:lastRenderedPageBreak/>
         <w:drawing>
           <wp:inline distT="0" distB="0" distL="0" distR="0" wp14:anchorId="428D716A" wp14:editId="4744B5B7">
             <wp:extent cx="257175" cy="276225"/>
@@ -2534,7 +2619,7 @@
                     </pic:cNvPicPr>
                   </pic:nvPicPr>
                   <pic:blipFill>
-                    <a:blip r:embed="rId26">
+                    <a:blip r:embed="rId28">
                       <a:extLst>
                         <a:ext uri="{28A0092B-C50C-407E-A947-70E740481C1C}">
                           <a14:useLocalDpi xmlns:a14="http://schemas.microsoft.com/office/drawing/2010/main" val="0"/>
@@ -2596,7 +2681,7 @@
                     </pic:cNvPicPr>
                   </pic:nvPicPr>
                   <pic:blipFill>
-                    <a:blip r:embed="rId27">
+                    <a:blip r:embed="rId29">
                       <a:extLst>
                         <a:ext uri="{28A0092B-C50C-407E-A947-70E740481C1C}">
                           <a14:useLocalDpi xmlns:a14="http://schemas.microsoft.com/office/drawing/2010/main" val="0"/>
@@ -2654,7 +2739,6 @@
           <w:noProof/>
           <w:lang w:val="es-CO" w:eastAsia="es-CO"/>
         </w:rPr>
-        <w:lastRenderedPageBreak/>
         <w:drawing>
           <wp:inline distT="0" distB="0" distL="0" distR="0" wp14:anchorId="38139D37" wp14:editId="638314AE">
             <wp:extent cx="2749344" cy="1455320"/>
@@ -2673,7 +2757,7 @@
                     </pic:cNvPicPr>
                   </pic:nvPicPr>
                   <pic:blipFill>
-                    <a:blip r:embed="rId28" cstate="print">
+                    <a:blip r:embed="rId30" cstate="print">
                       <a:extLst>
                         <a:ext uri="{28A0092B-C50C-407E-A947-70E740481C1C}">
                           <a14:useLocalDpi xmlns:a14="http://schemas.microsoft.com/office/drawing/2010/main" val="0"/>
@@ -2734,7 +2818,7 @@
                     </pic:cNvPicPr>
                   </pic:nvPicPr>
                   <pic:blipFill>
-                    <a:blip r:embed="rId29" cstate="print">
+                    <a:blip r:embed="rId31" cstate="print">
                       <a:extLst>
                         <a:ext uri="{28A0092B-C50C-407E-A947-70E740481C1C}">
                           <a14:useLocalDpi xmlns:a14="http://schemas.microsoft.com/office/drawing/2010/main" val="0"/>
@@ -2779,7 +2863,7 @@
           <w:noProof/>
           <w:lang w:eastAsia="es-ES"/>
         </w:rPr>
-        <w:t>1</w:t>
+        <w:t>2</w:t>
       </w:r>
       <w:r>
         <w:rPr>
@@ -2819,7 +2903,7 @@
           <w:noProof/>
           <w:lang w:eastAsia="es-ES"/>
         </w:rPr>
-        <w:t>2</w:t>
+        <w:t>3</w:t>
       </w:r>
       <w:r>
         <w:rPr>
@@ -2957,6 +3041,7 @@
           <w:noProof/>
           <w:lang w:val="es-CO" w:eastAsia="es-CO"/>
         </w:rPr>
+        <w:lastRenderedPageBreak/>
         <w:drawing>
           <wp:inline distT="0" distB="0" distL="0" distR="0">
             <wp:extent cx="2181225" cy="3271838"/>
@@ -2975,7 +3060,7 @@
                     </pic:cNvPicPr>
                   </pic:nvPicPr>
                   <pic:blipFill>
-                    <a:blip r:embed="rId30">
+                    <a:blip r:embed="rId32">
                       <a:extLst>
                         <a:ext uri="{28A0092B-C50C-407E-A947-70E740481C1C}">
                           <a14:useLocalDpi xmlns:a14="http://schemas.microsoft.com/office/drawing/2010/main" val="0"/>
@@ -3031,7 +3116,7 @@
           <w:noProof/>
           <w:lang w:eastAsia="es-ES"/>
         </w:rPr>
-        <w:t>3</w:t>
+        <w:t>4</w:t>
       </w:r>
       <w:r>
         <w:rPr>
@@ -3206,7 +3291,7 @@
                     </pic:cNvPicPr>
                   </pic:nvPicPr>
                   <pic:blipFill>
-                    <a:blip r:embed="rId31">
+                    <a:blip r:embed="rId33">
                       <a:extLst>
                         <a:ext uri="{28A0092B-C50C-407E-A947-70E740481C1C}">
                           <a14:useLocalDpi xmlns:a14="http://schemas.microsoft.com/office/drawing/2010/main" val="0"/>
@@ -3275,7 +3360,7 @@
                     <pic:cNvPicPr/>
                   </pic:nvPicPr>
                   <pic:blipFill>
-                    <a:blip r:embed="rId32"/>
+                    <a:blip r:embed="rId34"/>
                     <a:stretch>
                       <a:fillRect/>
                     </a:stretch>
@@ -3340,7 +3425,7 @@
                     <pic:cNvPicPr/>
                   </pic:nvPicPr>
                   <pic:blipFill>
-                    <a:blip r:embed="rId33"/>
+                    <a:blip r:embed="rId35"/>
                     <a:stretch>
                       <a:fillRect/>
                     </a:stretch>
@@ -3401,7 +3486,7 @@
                     </pic:cNvPicPr>
                   </pic:nvPicPr>
                   <pic:blipFill rotWithShape="1">
-                    <a:blip r:embed="rId30">
+                    <a:blip r:embed="rId32">
                       <a:extLst>
                         <a:ext uri="{28A0092B-C50C-407E-A947-70E740481C1C}">
                           <a14:useLocalDpi xmlns:a14="http://schemas.microsoft.com/office/drawing/2010/main" val="0"/>
@@ -3457,6 +3542,7 @@
           <w:noProof/>
           <w:lang w:val="es-CO" w:eastAsia="es-CO"/>
         </w:rPr>
+        <w:lastRenderedPageBreak/>
         <w:drawing>
           <wp:inline distT="0" distB="0" distL="0" distR="0" wp14:anchorId="1DCD5C73" wp14:editId="3DDFEB44">
             <wp:extent cx="1440099" cy="323850"/>
@@ -3473,7 +3559,7 @@
                     <pic:cNvPicPr/>
                   </pic:nvPicPr>
                   <pic:blipFill>
-                    <a:blip r:embed="rId34"/>
+                    <a:blip r:embed="rId36"/>
                     <a:stretch>
                       <a:fillRect/>
                     </a:stretch>
@@ -3534,7 +3620,7 @@
                     </pic:cNvPicPr>
                   </pic:nvPicPr>
                   <pic:blipFill>
-                    <a:blip r:embed="rId35">
+                    <a:blip r:embed="rId37">
                       <a:extLst>
                         <a:ext uri="{28A0092B-C50C-407E-A947-70E740481C1C}">
                           <a14:useLocalDpi xmlns:a14="http://schemas.microsoft.com/office/drawing/2010/main" val="0"/>
@@ -3590,42 +3676,73 @@
           <w:noProof/>
           <w:lang w:eastAsia="es-ES"/>
         </w:rPr>
+        <w:t>5</w:t>
+      </w:r>
+      <w:r>
+        <w:rPr>
+          <w:b/>
+          <w:noProof/>
+          <w:lang w:eastAsia="es-ES"/>
+        </w:rPr>
+        <w:t>. Orientacion horizontal – Suger</w:t>
+      </w:r>
+      <w:r>
+        <w:rPr>
+          <w:b/>
+          <w:noProof/>
+          <w:lang w:eastAsia="es-ES"/>
+        </w:rPr>
+        <w:t>e</w:t>
+      </w:r>
+      <w:r>
+        <w:rPr>
+          <w:b/>
+          <w:noProof/>
+          <w:lang w:eastAsia="es-ES"/>
+        </w:rPr>
+        <w:t>ncias.</w:t>
+      </w:r>
+    </w:p>
+    <w:p>
+      <w:pPr>
+        <w:spacing w:line="240" w:lineRule="auto"/>
+        <w:rPr>
+          <w:b/>
+          <w:noProof/>
+          <w:lang w:eastAsia="es-ES"/>
+        </w:rPr>
+      </w:pPr>
+    </w:p>
+    <w:p>
+      <w:pPr>
+        <w:spacing w:line="240" w:lineRule="auto"/>
+        <w:jc w:val="both"/>
+        <w:rPr>
+          <w:noProof/>
+          <w:lang w:eastAsia="es-ES"/>
+        </w:rPr>
+      </w:pPr>
+      <w:r>
+        <w:rPr>
+          <w:noProof/>
+          <w:lang w:eastAsia="es-ES"/>
+        </w:rPr>
+        <w:t>Finalmente en la imagen anterior (Figura 1</w:t>
+      </w:r>
+      <w:r>
+        <w:rPr>
+          <w:noProof/>
+          <w:lang w:eastAsia="es-ES"/>
+        </w:rPr>
         <w:t>4</w:t>
       </w:r>
       <w:r>
         <w:rPr>
-          <w:b/>
-          <w:noProof/>
-          <w:lang w:eastAsia="es-ES"/>
-        </w:rPr>
-        <w:t>. Orientacion horizontal – Suger</w:t>
-      </w:r>
-      <w:r>
-        <w:rPr>
-          <w:b/>
-          <w:noProof/>
-          <w:lang w:eastAsia="es-ES"/>
-        </w:rPr>
-        <w:t>e</w:t>
-      </w:r>
-      <w:r>
-        <w:rPr>
-          <w:b/>
-          <w:noProof/>
-          <w:lang w:eastAsia="es-ES"/>
-        </w:rPr>
-        <w:t>ncias.</w:t>
-      </w:r>
-    </w:p>
-    <w:p>
-      <w:pPr>
-        <w:spacing w:line="240" w:lineRule="auto"/>
-        <w:rPr>
-          <w:b/>
-          <w:noProof/>
-          <w:lang w:eastAsia="es-ES"/>
-        </w:rPr>
-      </w:pPr>
+          <w:noProof/>
+          <w:lang w:eastAsia="es-ES"/>
+        </w:rPr>
+        <w:t>) se observa la interfaz de sugerencias con su comportamiento con una orientacion horizontal.</w:t>
+      </w:r>
     </w:p>
     <w:p>
       <w:pPr>
@@ -3636,88 +3753,56 @@
           <w:lang w:eastAsia="es-ES"/>
         </w:rPr>
       </w:pPr>
-      <w:r>
-        <w:rPr>
-          <w:noProof/>
-          <w:lang w:eastAsia="es-ES"/>
-        </w:rPr>
-        <w:t>Finalmente en la imagen anterior (Figura 1</w:t>
-      </w:r>
-      <w:r>
-        <w:rPr>
-          <w:noProof/>
-          <w:lang w:eastAsia="es-ES"/>
-        </w:rPr>
-        <w:t>4</w:t>
-      </w:r>
-      <w:r>
-        <w:rPr>
-          <w:noProof/>
-          <w:lang w:eastAsia="es-ES"/>
-        </w:rPr>
-        <w:t>) se observa la interfaz de sugerencias con su comportamiento con una orientacion horizontal.</w:t>
-      </w:r>
     </w:p>
     <w:p>
       <w:pPr>
         <w:spacing w:line="240" w:lineRule="auto"/>
         <w:jc w:val="both"/>
         <w:rPr>
-          <w:noProof/>
-          <w:lang w:eastAsia="es-ES"/>
-        </w:rPr>
-      </w:pPr>
+          <w:b/>
+          <w:noProof/>
+          <w:lang w:eastAsia="es-ES"/>
+        </w:rPr>
+      </w:pPr>
+      <w:r>
+        <w:rPr>
+          <w:b/>
+          <w:noProof/>
+          <w:lang w:eastAsia="es-ES"/>
+        </w:rPr>
+        <w:t>6.I</w:t>
+      </w:r>
+      <w:r>
+        <w:rPr>
+          <w:b/>
+          <w:noProof/>
+          <w:lang w:eastAsia="es-ES"/>
+        </w:rPr>
+        <w:t>nterfaz sin</w:t>
+      </w:r>
+      <w:r>
+        <w:rPr>
+          <w:b/>
+          <w:noProof/>
+          <w:lang w:eastAsia="es-ES"/>
+        </w:rPr>
+        <w:t xml:space="preserve"> conexión</w:t>
+      </w:r>
     </w:p>
     <w:p>
       <w:pPr>
         <w:spacing w:line="240" w:lineRule="auto"/>
         <w:jc w:val="both"/>
         <w:rPr>
-          <w:b/>
-          <w:noProof/>
-          <w:lang w:eastAsia="es-ES"/>
-        </w:rPr>
-      </w:pPr>
-      <w:r>
-        <w:rPr>
-          <w:b/>
-          <w:noProof/>
-          <w:lang w:eastAsia="es-ES"/>
-        </w:rPr>
-        <w:t>6.I</w:t>
-      </w:r>
-      <w:r>
-        <w:rPr>
-          <w:b/>
-          <w:noProof/>
-          <w:lang w:eastAsia="es-ES"/>
-        </w:rPr>
-        <w:t>nterfaz sin</w:t>
-      </w:r>
-      <w:r>
-        <w:rPr>
-          <w:b/>
-          <w:noProof/>
-          <w:lang w:eastAsia="es-ES"/>
-        </w:rPr>
-        <w:t xml:space="preserve"> conexión</w:t>
-      </w:r>
-    </w:p>
-    <w:p>
-      <w:pPr>
-        <w:spacing w:line="240" w:lineRule="auto"/>
-        <w:jc w:val="both"/>
-        <w:rPr>
-          <w:noProof/>
-          <w:lang w:eastAsia="es-ES"/>
-        </w:rPr>
-      </w:pPr>
-      <w:r>
-        <w:rPr>
-          <w:noProof/>
-          <w:lang w:eastAsia="es-ES"/>
-        </w:rPr>
-        <w:lastRenderedPageBreak/>
+          <w:noProof/>
+          <w:lang w:eastAsia="es-ES"/>
+        </w:rPr>
+      </w:pPr>
+      <w:r>
+        <w:rPr>
+          <w:noProof/>
+          <w:lang w:eastAsia="es-ES"/>
+        </w:rPr>
         <w:t>El objetivo de esta interfaz es informarle al usuario las caracteristicas de la aplicación que no funcionan en el m</w:t>
       </w:r>
       <w:r>
@@ -3759,7 +3844,7 @@
                     <pic:cNvPicPr/>
                   </pic:nvPicPr>
                   <pic:blipFill rotWithShape="1">
-                    <a:blip r:embed="rId36"/>
+                    <a:blip r:embed="rId38"/>
                     <a:srcRect l="38169" t="19496" r="39194" b="5384"/>
                     <a:stretch/>
                   </pic:blipFill>
@@ -3815,7 +3900,7 @@
                     <pic:cNvPicPr/>
                   </pic:nvPicPr>
                   <pic:blipFill rotWithShape="1">
-                    <a:blip r:embed="rId37"/>
+                    <a:blip r:embed="rId39"/>
                     <a:srcRect l="10871" t="27795" r="33586" b="20544"/>
                     <a:stretch/>
                   </pic:blipFill>
@@ -3858,7 +3943,31 @@
           <w:noProof/>
           <w:lang w:eastAsia="es-ES"/>
         </w:rPr>
-        <w:t>Figura 15: Interfaz estado sin conexion     Figura 16: Interfaz estado sin con</w:t>
+        <w:t>Figura 16</w:t>
+      </w:r>
+      <w:r>
+        <w:rPr>
+          <w:b/>
+          <w:noProof/>
+          <w:lang w:eastAsia="es-ES"/>
+        </w:rPr>
+        <w:t>: Interfaz e</w:t>
+      </w:r>
+      <w:r>
+        <w:rPr>
+          <w:b/>
+          <w:noProof/>
+          <w:lang w:eastAsia="es-ES"/>
+        </w:rPr>
+        <w:t>stado sin conexion     Figura 17</w:t>
+      </w:r>
+      <w:r>
+        <w:rPr>
+          <w:b/>
+          <w:noProof/>
+          <w:lang w:eastAsia="es-ES"/>
+        </w:rPr>
+        <w:t>: Interfaz estado sin con</w:t>
       </w:r>
       <w:r>
         <w:rPr>
@@ -3916,6 +4025,7 @@
           <w:noProof/>
           <w:lang w:eastAsia="es-ES"/>
         </w:rPr>
+        <w:lastRenderedPageBreak/>
         <w:t>Como se observa en las imágenes anteriores de puede ver que las caracteristicas que no se encuentran en funcionamiento en un estado sin conexión son: Noticicas, Sugerencias, Objetos Perdidos, Pagina Web y directorio aunque esta funciona en el caso de que el usuario ya haya utilizado la aplicación por primera vez, en caso contrario se deshabilitara ya que no ha cargado ninguna dependencia desde el servicio web.</w:t>
       </w:r>
     </w:p>
@@ -3981,7 +4091,6 @@
           <w:noProof/>
           <w:lang w:val="es-CO" w:eastAsia="es-CO"/>
         </w:rPr>
-        <w:lastRenderedPageBreak/>
         <w:drawing>
           <wp:inline distT="0" distB="0" distL="0" distR="0">
             <wp:extent cx="3048000" cy="4572000"/>
@@ -4000,7 +4109,7 @@
                     </pic:cNvPicPr>
                   </pic:nvPicPr>
                   <pic:blipFill>
-                    <a:blip r:embed="rId38">
+                    <a:blip r:embed="rId40">
                       <a:extLst>
                         <a:ext uri="{28A0092B-C50C-407E-A947-70E740481C1C}">
                           <a14:useLocalDpi xmlns:a14="http://schemas.microsoft.com/office/drawing/2010/main" val="0"/>
@@ -4054,7 +4163,17 @@
           <w:noProof/>
           <w:lang w:eastAsia="es-ES"/>
         </w:rPr>
-        <w:t>Figura 16: Interfaz Idioma –Vertical.</w:t>
+        <w:t>Figura 18</w:t>
+      </w:r>
+      <w:bookmarkStart w:id="0" w:name="_GoBack"/>
+      <w:bookmarkEnd w:id="0"/>
+      <w:r>
+        <w:rPr>
+          <w:b/>
+          <w:noProof/>
+          <w:lang w:eastAsia="es-ES"/>
+        </w:rPr>
+        <w:t>: Interfaz Idioma –Vertical.</w:t>
       </w:r>
     </w:p>
     <w:p>
@@ -4089,7 +4208,7 @@
                     </pic:cNvPicPr>
                   </pic:nvPicPr>
                   <pic:blipFill rotWithShape="1">
-                    <a:blip r:embed="rId39" cstate="print">
+                    <a:blip r:embed="rId41" cstate="print">
                       <a:extLst>
                         <a:ext uri="{28A0092B-C50C-407E-A947-70E740481C1C}">
                           <a14:useLocalDpi xmlns:a14="http://schemas.microsoft.com/office/drawing/2010/main" val="0"/>
@@ -4154,6 +4273,7 @@
           <w:noProof/>
           <w:lang w:val="es-CO" w:eastAsia="es-CO"/>
         </w:rPr>
+        <w:lastRenderedPageBreak/>
         <w:drawing>
           <wp:inline distT="0" distB="0" distL="0" distR="0" wp14:anchorId="63F55B28" wp14:editId="56B70232">
             <wp:extent cx="542925" cy="381660"/>
@@ -4172,7 +4292,7 @@
                     </pic:cNvPicPr>
                   </pic:nvPicPr>
                   <pic:blipFill rotWithShape="1">
-                    <a:blip r:embed="rId40" cstate="print">
+                    <a:blip r:embed="rId42" cstate="print">
                       <a:extLst>
                         <a:ext uri="{28A0092B-C50C-407E-A947-70E740481C1C}">
                           <a14:useLocalDpi xmlns:a14="http://schemas.microsoft.com/office/drawing/2010/main" val="0"/>
@@ -5647,7 +5767,7 @@
 </file>
 
 <file path=customXml/itemProps1.xml><?xml version="1.0" encoding="utf-8"?>
-<ds:datastoreItem xmlns:ds="http://schemas.openxmlformats.org/officeDocument/2006/customXml" ds:itemID="{67292C5B-8535-41DF-9148-3735484CD017}">
+<ds:datastoreItem xmlns:ds="http://schemas.openxmlformats.org/officeDocument/2006/customXml" ds:itemID="{D36804BA-CDDA-4300-B193-3B171C3B604D}">
   <ds:schemaRefs>
     <ds:schemaRef ds:uri="http://schemas.openxmlformats.org/officeDocument/2006/bibliography"/>
   </ds:schemaRefs>

</xml_diff>